<commit_message>
mulitple linear regression with improved accuracy
</commit_message>
<xml_diff>
--- a/supervised learning/supervised-learning-notes.docx
+++ b/supervised learning/supervised-learning-notes.docx
@@ -932,6 +932,1038 @@
         </w:rPr>
       </w:pPr>
     </w:p>
+    <w:p>
+      <w:pPr>
+        <w:pStyle w:val="Heading2"/>
+        <w:rPr>
+          <w:lang w:val="en-IN"/>
+        </w:rPr>
+      </w:pPr>
+    </w:p>
+    <w:p>
+      <w:pPr>
+        <w:pStyle w:val="Heading2"/>
+        <w:rPr>
+          <w:lang w:val="en-IN"/>
+        </w:rPr>
+      </w:pPr>
+    </w:p>
+    <w:p>
+      <w:pPr>
+        <w:pStyle w:val="Heading2"/>
+        <w:rPr>
+          <w:lang w:val="en-IN"/>
+        </w:rPr>
+      </w:pPr>
+      <w:r>
+        <w:rPr>
+          <w:lang w:val="en-IN"/>
+        </w:rPr>
+        <w:t>Evaluation Metrics</w:t>
+      </w:r>
+    </w:p>
+    <w:p>
+      <w:pPr>
+        <w:rPr>
+          <w:lang w:val="en-IN"/>
+        </w:rPr>
+      </w:pPr>
+    </w:p>
+    <w:p>
+      <w:pPr>
+        <w:rPr>
+          <w:b/>
+          <w:bCs/>
+        </w:rPr>
+      </w:pPr>
+      <w:r>
+        <w:rPr>
+          <w:b/>
+          <w:bCs/>
+        </w:rPr>
+        <w:t>Mean Square Error (MSE)</w:t>
+      </w:r>
+    </w:p>
+    <w:p>
+      <w:hyperlink r:id="rId10" w:history="1">
+        <w:r>
+          <w:rPr>
+            <w:rStyle w:val="Hyperlink"/>
+          </w:rPr>
+          <w:t>Mean Squared Error (MSE)</w:t>
+        </w:r>
+      </w:hyperlink>
+      <w:r>
+        <w:t> is an evaluation metric that calculates the average of the squared differences between the actual and predicted values for all the data points. The difference is squared to ensure that negative and positive differences don’t cancel each other out.</w:t>
+      </w:r>
+    </w:p>
+    <w:p>
+      <w:r>
+        <w:t>MSE=1n∑i=1n(</w:t>
+      </w:r>
+      <w:proofErr w:type="spellStart"/>
+      <w:r>
+        <w:t>yi</w:t>
+      </w:r>
+      <w:proofErr w:type="spellEnd"/>
+      <w:r>
+        <w:t>–</w:t>
+      </w:r>
+      <w:proofErr w:type="spellStart"/>
+      <w:r>
+        <w:t>yi</w:t>
+      </w:r>
+      <w:proofErr w:type="spellEnd"/>
+      <w:r>
+        <w:t>^)2</w:t>
+      </w:r>
+      <w:r>
+        <w:rPr>
+          <w:i/>
+          <w:iCs/>
+        </w:rPr>
+        <w:t>MSE</w:t>
+      </w:r>
+      <w:r>
+        <w:t>=</w:t>
+      </w:r>
+      <w:r>
+        <w:rPr>
+          <w:i/>
+          <w:iCs/>
+        </w:rPr>
+        <w:t>n</w:t>
+      </w:r>
+      <w:r>
+        <w:t>1​∑</w:t>
+      </w:r>
+      <w:proofErr w:type="spellStart"/>
+      <w:r>
+        <w:rPr>
+          <w:i/>
+          <w:iCs/>
+        </w:rPr>
+        <w:t>i</w:t>
+      </w:r>
+      <w:proofErr w:type="spellEnd"/>
+      <w:r>
+        <w:t>=1</w:t>
+      </w:r>
+      <w:r>
+        <w:rPr>
+          <w:i/>
+          <w:iCs/>
+        </w:rPr>
+        <w:t>n</w:t>
+      </w:r>
+      <w:r>
+        <w:t>​(</w:t>
+      </w:r>
+      <w:proofErr w:type="spellStart"/>
+      <w:r>
+        <w:rPr>
+          <w:i/>
+          <w:iCs/>
+        </w:rPr>
+        <w:t>yi</w:t>
+      </w:r>
+      <w:proofErr w:type="spellEnd"/>
+      <w:r>
+        <w:t>​–</w:t>
+      </w:r>
+      <w:proofErr w:type="spellStart"/>
+      <w:r>
+        <w:rPr>
+          <w:i/>
+          <w:iCs/>
+        </w:rPr>
+        <w:t>yi</w:t>
+      </w:r>
+      <w:proofErr w:type="spellEnd"/>
+      <w:r>
+        <w:t>​​)2</w:t>
+      </w:r>
+    </w:p>
+    <w:p>
+      <w:r>
+        <w:t>Here,</w:t>
+      </w:r>
+    </w:p>
+    <w:p>
+      <w:pPr>
+        <w:numPr>
+          <w:ilvl w:val="0"/>
+          <w:numId w:val="11"/>
+        </w:numPr>
+      </w:pPr>
+      <w:r>
+        <w:t>n is the number of data points.</w:t>
+      </w:r>
+    </w:p>
+    <w:p>
+      <w:pPr>
+        <w:numPr>
+          <w:ilvl w:val="0"/>
+          <w:numId w:val="12"/>
+        </w:numPr>
+      </w:pPr>
+      <w:proofErr w:type="spellStart"/>
+      <w:r>
+        <w:t>yi</w:t>
+      </w:r>
+      <w:proofErr w:type="spellEnd"/>
+      <w:r>
+        <w:t xml:space="preserve"> is the actual or observed value for the </w:t>
+      </w:r>
+      <w:proofErr w:type="spellStart"/>
+      <w:r>
+        <w:t>ith</w:t>
+      </w:r>
+      <w:proofErr w:type="spellEnd"/>
+      <w:r>
+        <w:t> data point.</w:t>
+      </w:r>
+    </w:p>
+    <w:p>
+      <w:pPr>
+        <w:numPr>
+          <w:ilvl w:val="0"/>
+          <w:numId w:val="13"/>
+        </w:numPr>
+      </w:pPr>
+      <w:proofErr w:type="spellStart"/>
+      <w:r>
+        <w:t>yi^</w:t>
+      </w:r>
+      <w:r>
+        <w:rPr>
+          <w:i/>
+          <w:iCs/>
+        </w:rPr>
+        <w:t>yi</w:t>
+      </w:r>
+      <w:proofErr w:type="spellEnd"/>
+      <w:r>
+        <w:t xml:space="preserve">​​ is the predicted value for the </w:t>
+      </w:r>
+      <w:proofErr w:type="spellStart"/>
+      <w:r>
+        <w:t>ith</w:t>
+      </w:r>
+      <w:proofErr w:type="spellEnd"/>
+      <w:r>
+        <w:t> data point.</w:t>
+      </w:r>
+    </w:p>
+    <w:p>
+      <w:r>
+        <w:t>MSE is a way to quantify the accuracy of a model’s predictions. MSE is sensitive to outliers as large errors contribute significantly to the overall score.</w:t>
+      </w:r>
+    </w:p>
+    <w:p>
+      <w:pPr>
+        <w:rPr>
+          <w:b/>
+          <w:bCs/>
+        </w:rPr>
+      </w:pPr>
+      <w:r>
+        <w:rPr>
+          <w:b/>
+          <w:bCs/>
+        </w:rPr>
+        <w:t>Mean Absolute Error (MAE)</w:t>
+      </w:r>
+    </w:p>
+    <w:p>
+      <w:hyperlink r:id="rId11" w:history="1">
+        <w:r>
+          <w:rPr>
+            <w:rStyle w:val="Hyperlink"/>
+          </w:rPr>
+          <w:t>Mean Absolute Error </w:t>
+        </w:r>
+      </w:hyperlink>
+      <w:r>
+        <w:t>is an evaluation metric used to calculate the accuracy of a regression model. MAE measures the average absolute difference between the predicted values and actual values.</w:t>
+      </w:r>
+    </w:p>
+    <w:p>
+      <w:r>
+        <w:t>Mathematically, MAE is expressed as:</w:t>
+      </w:r>
+    </w:p>
+    <w:p>
+      <w:r>
+        <w:t>MAE=1n∑i=1n</w:t>
+      </w:r>
+      <w:r>
+        <w:rPr>
+          <w:rFonts w:ascii="Cambria Math" w:hAnsi="Cambria Math" w:cs="Cambria Math"/>
+        </w:rPr>
+        <w:t>∣</w:t>
+      </w:r>
+      <w:r>
+        <w:t>Yi</w:t>
+      </w:r>
+      <w:r>
+        <w:rPr>
+          <w:rFonts w:ascii="Calibri" w:hAnsi="Calibri" w:cs="Calibri"/>
+        </w:rPr>
+        <w:t>–</w:t>
+      </w:r>
+      <w:r>
+        <w:t>Yi^</w:t>
+      </w:r>
+      <w:r>
+        <w:rPr>
+          <w:rFonts w:ascii="Cambria Math" w:hAnsi="Cambria Math" w:cs="Cambria Math"/>
+        </w:rPr>
+        <w:t>∣</w:t>
+      </w:r>
+      <w:r>
+        <w:rPr>
+          <w:i/>
+          <w:iCs/>
+        </w:rPr>
+        <w:t>MAE</w:t>
+      </w:r>
+      <w:r>
+        <w:t>=</w:t>
+      </w:r>
+      <w:r>
+        <w:rPr>
+          <w:i/>
+          <w:iCs/>
+        </w:rPr>
+        <w:t>n</w:t>
+      </w:r>
+      <w:r>
+        <w:t>1​∑</w:t>
+      </w:r>
+      <w:proofErr w:type="spellStart"/>
+      <w:r>
+        <w:rPr>
+          <w:i/>
+          <w:iCs/>
+        </w:rPr>
+        <w:t>i</w:t>
+      </w:r>
+      <w:proofErr w:type="spellEnd"/>
+      <w:r>
+        <w:t>=1</w:t>
+      </w:r>
+      <w:r>
+        <w:rPr>
+          <w:i/>
+          <w:iCs/>
+        </w:rPr>
+        <w:t>n</w:t>
+      </w:r>
+      <w:r>
+        <w:t>​</w:t>
+      </w:r>
+      <w:r>
+        <w:rPr>
+          <w:rFonts w:ascii="Cambria Math" w:hAnsi="Cambria Math" w:cs="Cambria Math"/>
+        </w:rPr>
+        <w:t>∣</w:t>
+      </w:r>
+      <w:r>
+        <w:rPr>
+          <w:i/>
+          <w:iCs/>
+        </w:rPr>
+        <w:t>Yi</w:t>
+      </w:r>
+      <w:r>
+        <w:t>​–</w:t>
+      </w:r>
+      <w:r>
+        <w:rPr>
+          <w:i/>
+          <w:iCs/>
+        </w:rPr>
+        <w:t>Yi</w:t>
+      </w:r>
+      <w:r>
+        <w:t>​​</w:t>
+      </w:r>
+      <w:r>
+        <w:rPr>
+          <w:rFonts w:ascii="Cambria Math" w:hAnsi="Cambria Math" w:cs="Cambria Math"/>
+        </w:rPr>
+        <w:t>∣</w:t>
+      </w:r>
+    </w:p>
+    <w:p>
+      <w:r>
+        <w:t>Here,</w:t>
+      </w:r>
+    </w:p>
+    <w:p>
+      <w:pPr>
+        <w:numPr>
+          <w:ilvl w:val="0"/>
+          <w:numId w:val="14"/>
+        </w:numPr>
+      </w:pPr>
+      <w:r>
+        <w:t>n is the number of observations</w:t>
+      </w:r>
+    </w:p>
+    <w:p>
+      <w:pPr>
+        <w:numPr>
+          <w:ilvl w:val="0"/>
+          <w:numId w:val="15"/>
+        </w:numPr>
+      </w:pPr>
+      <w:r>
+        <w:t>Yi represents the actual values.</w:t>
+      </w:r>
+    </w:p>
+    <w:p>
+      <w:pPr>
+        <w:numPr>
+          <w:ilvl w:val="0"/>
+          <w:numId w:val="16"/>
+        </w:numPr>
+      </w:pPr>
+      <w:proofErr w:type="spellStart"/>
+      <w:r>
+        <w:t>Yi^</w:t>
+      </w:r>
+      <w:r>
+        <w:rPr>
+          <w:i/>
+          <w:iCs/>
+        </w:rPr>
+        <w:t>Yi</w:t>
+      </w:r>
+      <w:proofErr w:type="spellEnd"/>
+      <w:r>
+        <w:t>​​ represents the predicted values</w:t>
+      </w:r>
+    </w:p>
+    <w:p>
+      <w:r>
+        <w:t>Lower MAE value indicates better model performance. It is not sensitive to the outliers as we consider absolute differences.</w:t>
+      </w:r>
+    </w:p>
+    <w:p>
+      <w:pPr>
+        <w:rPr>
+          <w:b/>
+          <w:bCs/>
+        </w:rPr>
+      </w:pPr>
+      <w:r>
+        <w:rPr>
+          <w:b/>
+          <w:bCs/>
+        </w:rPr>
+        <w:lastRenderedPageBreak/>
+        <w:t>Root Mean Squared Error (RMSE)</w:t>
+      </w:r>
+    </w:p>
+    <w:p>
+      <w:r>
+        <w:t>The square root of the residuals’ variance is the </w:t>
+      </w:r>
+      <w:hyperlink r:id="rId12" w:history="1">
+        <w:r>
+          <w:rPr>
+            <w:rStyle w:val="Hyperlink"/>
+          </w:rPr>
+          <w:t>Root Mean Squared Error</w:t>
+        </w:r>
+      </w:hyperlink>
+      <w:r>
+        <w:t>. It describes how well the observed data points match the expected values, or the model’s absolute fit to the data.</w:t>
+      </w:r>
+    </w:p>
+    <w:p>
+      <w:r>
+        <w:br/>
+        <w:t>In mathematical notation, it can be expressed as:</w:t>
+      </w:r>
+      <w:r>
+        <w:br/>
+        <w:t>RMSE=RSSn=∑i=2n(yiactual−yipredicted)2n</w:t>
+      </w:r>
+      <w:r>
+        <w:rPr>
+          <w:i/>
+          <w:iCs/>
+        </w:rPr>
+        <w:t>RMSE</w:t>
+      </w:r>
+      <w:r>
+        <w:t>=</w:t>
+      </w:r>
+      <w:r>
+        <w:rPr>
+          <w:i/>
+          <w:iCs/>
+        </w:rPr>
+        <w:t>nRSS</w:t>
+      </w:r>
+      <w:r>
+        <w:t>​​=</w:t>
+      </w:r>
+      <w:r>
+        <w:rPr>
+          <w:i/>
+          <w:iCs/>
+        </w:rPr>
+        <w:t>n</w:t>
+      </w:r>
+      <w:r>
+        <w:t>∑</w:t>
+      </w:r>
+      <w:r>
+        <w:rPr>
+          <w:i/>
+          <w:iCs/>
+        </w:rPr>
+        <w:t>i</w:t>
+      </w:r>
+      <w:r>
+        <w:t>=2</w:t>
+      </w:r>
+      <w:r>
+        <w:rPr>
+          <w:i/>
+          <w:iCs/>
+        </w:rPr>
+        <w:t>n</w:t>
+      </w:r>
+      <w:r>
+        <w:t>​(</w:t>
+      </w:r>
+      <w:r>
+        <w:rPr>
+          <w:i/>
+          <w:iCs/>
+        </w:rPr>
+        <w:t>yiactual</w:t>
+      </w:r>
+      <w:r>
+        <w:t>​−</w:t>
+      </w:r>
+      <w:r>
+        <w:rPr>
+          <w:i/>
+          <w:iCs/>
+        </w:rPr>
+        <w:t>yipredicted</w:t>
+      </w:r>
+      <w:r>
+        <w:t>​)2​​</w:t>
+      </w:r>
+      <w:r>
+        <w:br/>
+        <w:t>Rather than dividing the entire number of data points in the model by the number of degrees of freedom, one must divide the sum of the squared residuals to obtain an unbiased estimate. Then, this figure is referred to as the Residual Standard Error (RSE).</w:t>
+      </w:r>
+    </w:p>
+    <w:p>
+      <w:r>
+        <w:t>In mathematical notation, it can be expressed as:</w:t>
+      </w:r>
+      <w:r>
+        <w:br/>
+        <w:t>RMSE=RSSn=∑i=2n(yiactual−yipredicted)2(n−</w:t>
+      </w:r>
+      <w:proofErr w:type="gramStart"/>
+      <w:r>
+        <w:t>2)</w:t>
+      </w:r>
+      <w:r>
+        <w:rPr>
+          <w:i/>
+          <w:iCs/>
+        </w:rPr>
+        <w:t>RMSE</w:t>
+      </w:r>
+      <w:proofErr w:type="gramEnd"/>
+      <w:r>
+        <w:t>=</w:t>
+      </w:r>
+      <w:r>
+        <w:rPr>
+          <w:i/>
+          <w:iCs/>
+        </w:rPr>
+        <w:t>nRSS</w:t>
+      </w:r>
+      <w:r>
+        <w:t>​​=(</w:t>
+      </w:r>
+      <w:r>
+        <w:rPr>
+          <w:i/>
+          <w:iCs/>
+        </w:rPr>
+        <w:t>n</w:t>
+      </w:r>
+      <w:r>
+        <w:t>−2)∑</w:t>
+      </w:r>
+      <w:r>
+        <w:rPr>
+          <w:i/>
+          <w:iCs/>
+        </w:rPr>
+        <w:t>i</w:t>
+      </w:r>
+      <w:r>
+        <w:t>=2</w:t>
+      </w:r>
+      <w:r>
+        <w:rPr>
+          <w:i/>
+          <w:iCs/>
+        </w:rPr>
+        <w:t>n</w:t>
+      </w:r>
+      <w:r>
+        <w:t>​(</w:t>
+      </w:r>
+      <w:r>
+        <w:rPr>
+          <w:i/>
+          <w:iCs/>
+        </w:rPr>
+        <w:t>yiactual</w:t>
+      </w:r>
+      <w:r>
+        <w:t>​−</w:t>
+      </w:r>
+      <w:r>
+        <w:rPr>
+          <w:i/>
+          <w:iCs/>
+        </w:rPr>
+        <w:t>yipredicted</w:t>
+      </w:r>
+      <w:r>
+        <w:t>​)2​​</w:t>
+      </w:r>
+    </w:p>
+    <w:p>
+      <w:r>
+        <w:t>RSME is not as good of a metric as R-squared. Root Mean Squared Error can fluctuate when the units of the variables vary since its value is dependent on the variables’ units (it is not a normalized measure).</w:t>
+      </w:r>
+    </w:p>
+    <w:p>
+      <w:pPr>
+        <w:rPr>
+          <w:b/>
+          <w:bCs/>
+        </w:rPr>
+      </w:pPr>
+      <w:r>
+        <w:rPr>
+          <w:b/>
+          <w:bCs/>
+        </w:rPr>
+        <w:t>Coefficient of Determination (R-squared)</w:t>
+      </w:r>
+    </w:p>
+    <w:p>
+      <w:hyperlink r:id="rId13" w:history="1">
+        <w:r>
+          <w:rPr>
+            <w:rStyle w:val="Hyperlink"/>
+          </w:rPr>
+          <w:t>R-Squared</w:t>
+        </w:r>
+      </w:hyperlink>
+      <w:r>
+        <w:t> is a statistic that indicates how much variation the developed model can explain or capture. It is always in the range of 0 to 1. In general, the better the model matches the data, the greater the R-squared number.</w:t>
+      </w:r>
+      <w:r>
+        <w:br/>
+        <w:t>In mathematical notation, it can be expressed as:</w:t>
+      </w:r>
+      <w:r>
+        <w:br/>
+        <w:t>R2=1−(</w:t>
+      </w:r>
+      <w:proofErr w:type="gramStart"/>
+      <w:r>
+        <w:t>RSSTSS)</w:t>
+      </w:r>
+      <w:r>
+        <w:rPr>
+          <w:i/>
+          <w:iCs/>
+        </w:rPr>
+        <w:t>R</w:t>
+      </w:r>
+      <w:proofErr w:type="gramEnd"/>
+      <w:r>
+        <w:t>2=1−(</w:t>
+      </w:r>
+      <w:r>
+        <w:rPr>
+          <w:i/>
+          <w:iCs/>
+        </w:rPr>
+        <w:t>TSSRSS</w:t>
+      </w:r>
+      <w:r>
+        <w:t>​)</w:t>
+      </w:r>
+    </w:p>
+    <w:p>
+      <w:pPr>
+        <w:numPr>
+          <w:ilvl w:val="0"/>
+          <w:numId w:val="17"/>
+        </w:numPr>
+      </w:pPr>
+      <w:hyperlink r:id="rId14" w:anchor=":~:text=Residual%20sum%20of%20squares%20is%20used%20to%20calculate%20the%20variance,squares%2C%20the%20better%20the%20model." w:tgtFrame="_self" w:history="1">
+        <w:r>
+          <w:rPr>
+            <w:rStyle w:val="Hyperlink"/>
+            <w:b/>
+            <w:bCs/>
+          </w:rPr>
+          <w:t>Residual sum of Squares</w:t>
+        </w:r>
+      </w:hyperlink>
+      <w:r>
+        <w:rPr>
+          <w:b/>
+          <w:bCs/>
+        </w:rPr>
+        <w:t> (RSS): The</w:t>
+      </w:r>
+      <w:r>
+        <w:t> sum of squares of the residual for each data point in the plot or data is known as the residual sum of squares, or RSS. It is a measurement of the difference between the output that was observed and what was anticipated.</w:t>
+      </w:r>
+      <w:r>
+        <w:br/>
+        <w:t>RSS=∑</w:t>
+      </w:r>
+      <w:proofErr w:type="spellStart"/>
+      <w:r>
+        <w:t>i</w:t>
+      </w:r>
+      <w:proofErr w:type="spellEnd"/>
+      <w:r>
+        <w:t>=2n(yi−b0−b1xi)2</w:t>
+      </w:r>
+      <w:r>
+        <w:rPr>
+          <w:i/>
+          <w:iCs/>
+        </w:rPr>
+        <w:t>RSS</w:t>
+      </w:r>
+      <w:r>
+        <w:t>=∑</w:t>
+      </w:r>
+      <w:proofErr w:type="spellStart"/>
+      <w:r>
+        <w:rPr>
+          <w:i/>
+          <w:iCs/>
+        </w:rPr>
+        <w:t>i</w:t>
+      </w:r>
+      <w:proofErr w:type="spellEnd"/>
+      <w:r>
+        <w:t>=2</w:t>
+      </w:r>
+      <w:r>
+        <w:rPr>
+          <w:i/>
+          <w:iCs/>
+        </w:rPr>
+        <w:t>n</w:t>
+      </w:r>
+      <w:r>
+        <w:t>​(</w:t>
+      </w:r>
+      <w:proofErr w:type="spellStart"/>
+      <w:r>
+        <w:rPr>
+          <w:i/>
+          <w:iCs/>
+        </w:rPr>
+        <w:t>yi</w:t>
+      </w:r>
+      <w:proofErr w:type="spellEnd"/>
+      <w:r>
+        <w:t>​−</w:t>
+      </w:r>
+      <w:r>
+        <w:rPr>
+          <w:i/>
+          <w:iCs/>
+        </w:rPr>
+        <w:t>b</w:t>
+      </w:r>
+      <w:r>
+        <w:t>0​−</w:t>
+      </w:r>
+      <w:r>
+        <w:rPr>
+          <w:i/>
+          <w:iCs/>
+        </w:rPr>
+        <w:t>b</w:t>
+      </w:r>
+      <w:r>
+        <w:t>1​</w:t>
+      </w:r>
+      <w:r>
+        <w:rPr>
+          <w:i/>
+          <w:iCs/>
+        </w:rPr>
+        <w:t>xi</w:t>
+      </w:r>
+      <w:r>
+        <w:t>​)2</w:t>
+      </w:r>
+    </w:p>
+    <w:p>
+      <w:pPr>
+        <w:numPr>
+          <w:ilvl w:val="0"/>
+          <w:numId w:val="18"/>
+        </w:numPr>
+      </w:pPr>
+      <w:r>
+        <w:rPr>
+          <w:b/>
+          <w:bCs/>
+        </w:rPr>
+        <w:t>Total Sum of Squares (TSS): </w:t>
+      </w:r>
+      <w:r>
+        <w:t>The sum of the data points’ errors from the answer variable’s mean is known as the total sum of squares, or TSS.</w:t>
+      </w:r>
+      <w:r>
+        <w:br/>
+        <w:t>TSS=∑(y−</w:t>
+      </w:r>
+      <w:proofErr w:type="spellStart"/>
+      <w:r>
+        <w:t>yi</w:t>
+      </w:r>
+      <w:proofErr w:type="spellEnd"/>
+      <w:r>
+        <w:t>‾)2</w:t>
+      </w:r>
+      <w:r>
+        <w:rPr>
+          <w:i/>
+          <w:iCs/>
+        </w:rPr>
+        <w:t>TSS</w:t>
+      </w:r>
+      <w:r>
+        <w:t>=∑​(</w:t>
+      </w:r>
+      <w:r>
+        <w:rPr>
+          <w:i/>
+          <w:iCs/>
+        </w:rPr>
+        <w:t>y</w:t>
+      </w:r>
+      <w:r>
+        <w:t>−</w:t>
+      </w:r>
+      <w:proofErr w:type="spellStart"/>
+      <w:r>
+        <w:rPr>
+          <w:i/>
+          <w:iCs/>
+        </w:rPr>
+        <w:t>yi</w:t>
+      </w:r>
+      <w:proofErr w:type="spellEnd"/>
+      <w:r>
+        <w:t>​​)2</w:t>
+      </w:r>
+    </w:p>
+    <w:p>
+      <w:r>
+        <w:t>R squared metric is a measure of the proportion of variance in the dependent variable that is explained the independent variables in the model.</w:t>
+      </w:r>
+    </w:p>
+    <w:p>
+      <w:pPr>
+        <w:rPr>
+          <w:b/>
+          <w:bCs/>
+        </w:rPr>
+      </w:pPr>
+      <w:r>
+        <w:rPr>
+          <w:b/>
+          <w:bCs/>
+        </w:rPr>
+        <w:t>Adjusted R-Squared Error</w:t>
+      </w:r>
+    </w:p>
+    <w:p>
+      <w:r>
+        <w:t>Adjusted R2 measures the proportion of variance in the dependent variable that is explained by independent variables in a regression model. </w:t>
+      </w:r>
+      <w:hyperlink r:id="rId15" w:history="1">
+        <w:r>
+          <w:rPr>
+            <w:rStyle w:val="Hyperlink"/>
+          </w:rPr>
+          <w:t>Adjusted R-square</w:t>
+        </w:r>
+      </w:hyperlink>
+      <w:r>
+        <w:t xml:space="preserve"> accounts the number of </w:t>
+      </w:r>
+      <w:r>
+        <w:lastRenderedPageBreak/>
+        <w:t>predictors in the model and penalizes the model for including irrelevant predictors that don’t contribute significantly to explain the variance in the dependent variables.</w:t>
+      </w:r>
+    </w:p>
+    <w:p>
+      <w:r>
+        <w:t>Mathematically, adjusted R2 is expressed as:</w:t>
+      </w:r>
+    </w:p>
+    <w:p>
+      <w:r>
+        <w:t>AdjustedR2=1–((1−R2</w:t>
+      </w:r>
+      <w:proofErr w:type="gramStart"/>
+      <w:r>
+        <w:t>).(</w:t>
+      </w:r>
+      <w:proofErr w:type="gramEnd"/>
+      <w:r>
+        <w:t>n−1)n−k−1)</w:t>
+      </w:r>
+      <w:r>
+        <w:rPr>
+          <w:i/>
+          <w:iCs/>
+        </w:rPr>
+        <w:t>AdjustedR</w:t>
+      </w:r>
+      <w:r>
+        <w:t>2=1–(</w:t>
+      </w:r>
+      <w:r>
+        <w:rPr>
+          <w:i/>
+          <w:iCs/>
+        </w:rPr>
+        <w:t>n</w:t>
+      </w:r>
+      <w:r>
+        <w:t>−</w:t>
+      </w:r>
+      <w:r>
+        <w:rPr>
+          <w:i/>
+          <w:iCs/>
+        </w:rPr>
+        <w:t>k</w:t>
+      </w:r>
+      <w:r>
+        <w:t>−1(1−</w:t>
+      </w:r>
+      <w:r>
+        <w:rPr>
+          <w:i/>
+          <w:iCs/>
+        </w:rPr>
+        <w:t>R</w:t>
+      </w:r>
+      <w:r>
+        <w:t>2).(</w:t>
+      </w:r>
+      <w:r>
+        <w:rPr>
+          <w:i/>
+          <w:iCs/>
+        </w:rPr>
+        <w:t>n</w:t>
+      </w:r>
+      <w:r>
+        <w:t>−1)​)</w:t>
+      </w:r>
+    </w:p>
+    <w:p>
+      <w:r>
+        <w:t>Here,</w:t>
+      </w:r>
+    </w:p>
+    <w:p>
+      <w:pPr>
+        <w:numPr>
+          <w:ilvl w:val="0"/>
+          <w:numId w:val="19"/>
+        </w:numPr>
+      </w:pPr>
+      <w:r>
+        <w:t>n is the number of observations</w:t>
+      </w:r>
+    </w:p>
+    <w:p>
+      <w:pPr>
+        <w:numPr>
+          <w:ilvl w:val="0"/>
+          <w:numId w:val="20"/>
+        </w:numPr>
+      </w:pPr>
+      <w:r>
+        <w:t>k is the number of predictors in the model</w:t>
+      </w:r>
+    </w:p>
+    <w:p>
+      <w:pPr>
+        <w:numPr>
+          <w:ilvl w:val="0"/>
+          <w:numId w:val="21"/>
+        </w:numPr>
+      </w:pPr>
+      <w:r>
+        <w:t xml:space="preserve">R2 is </w:t>
+      </w:r>
+      <w:proofErr w:type="spellStart"/>
+      <w:r>
+        <w:t>coeeficient</w:t>
+      </w:r>
+      <w:proofErr w:type="spellEnd"/>
+      <w:r>
+        <w:t xml:space="preserve"> of determination</w:t>
+      </w:r>
+    </w:p>
+    <w:p>
+      <w:r>
+        <w:t>Adjusted R-square helps to prevent overfitting. It penalizes the model with additional predictors that do not contribute significantly to explain the variance in the dependent variable.</w:t>
+      </w:r>
+    </w:p>
+    <w:p>
+      <w:r>
+        <w:t>While evaluation metrics help us measure the performance of a model, regularization helps in improving that performance by addressing overfitting and enhancing generalization.</w:t>
+      </w:r>
+    </w:p>
+    <w:p>
+      <w:pPr>
+        <w:rPr>
+          <w:lang w:val="en-IN"/>
+        </w:rPr>
+      </w:pPr>
+    </w:p>
     <w:sectPr>
       <w:pgSz w:w="12240" w:h="15840"/>
       <w:pgMar w:top="1440" w:right="1440" w:bottom="1440" w:left="1440" w:header="720" w:footer="720" w:gutter="0"/>
@@ -945,6 +1977,304 @@
 <file path=word/numbering.xml><?xml version="1.0" encoding="utf-8"?>
 <w:numbering xmlns:wpc="http://schemas.microsoft.com/office/word/2010/wordprocessingCanvas" xmlns:cx="http://schemas.microsoft.com/office/drawing/2014/chartex" xmlns:cx1="http://schemas.microsoft.com/office/drawing/2015/9/8/chartex" xmlns:cx2="http://schemas.microsoft.com/office/drawing/2015/10/21/chartex" xmlns:cx3="http://schemas.microsoft.com/office/drawing/2016/5/9/chartex" xmlns:cx4="http://schemas.microsoft.com/office/drawing/2016/5/10/chartex" xmlns:cx5="http://schemas.microsoft.com/office/drawing/2016/5/11/chartex" xmlns:cx6="http://schemas.microsoft.com/office/drawing/2016/5/12/chartex" xmlns:cx7="http://schemas.microsoft.com/office/drawing/2016/5/13/chartex" xmlns:cx8="http://schemas.microsoft.com/office/drawing/2016/5/14/chartex" xmlns:mc="http://schemas.openxmlformats.org/markup-compatibility/2006" xmlns:aink="http://schemas.microsoft.com/office/drawing/2016/ink" xmlns:am3d="http://schemas.microsoft.com/office/drawing/2017/model3d" xmlns:o="urn:schemas-microsoft-com:office:office" xmlns:oel="http://schemas.microsoft.com/office/2019/extlst" xmlns:r="http://schemas.openxmlformats.org/officeDocument/2006/relationships" xmlns:m="http://schemas.openxmlformats.org/officeDocument/2006/math" xmlns:v="urn:schemas-microsoft-com:vml" xmlns:wp14="http://schemas.microsoft.com/office/word/2010/wordprocessingDrawing" xmlns:wp="http://schemas.openxmlformats.org/drawingml/2006/wordprocessingDrawing" xmlns:w10="urn:schemas-microsoft-com:office:word" xmlns:w="http://schemas.openxmlformats.org/wordprocessingml/2006/main" xmlns:w14="http://schemas.microsoft.com/office/word/2010/wordml" xmlns:w15="http://schemas.microsoft.com/office/word/2012/wordml" xmlns:w16cex="http://schemas.microsoft.com/office/word/2018/wordml/cex" xmlns:w16cid="http://schemas.microsoft.com/office/word/2016/wordml/cid" xmlns:w16="http://schemas.microsoft.com/office/word/2018/wordml" xmlns:w16du="http://schemas.microsoft.com/office/word/2023/wordml/word16du" xmlns:w16sdtdh="http://schemas.microsoft.com/office/word/2020/wordml/sdtdatahash" xmlns:w16sdtfl="http://schemas.microsoft.com/office/word/2024/wordml/sdtformatlock" xmlns:w16se="http://schemas.microsoft.com/office/word/2015/wordml/symex" xmlns:wpg="http://schemas.microsoft.com/office/word/2010/wordprocessingGroup" xmlns:wpi="http://schemas.microsoft.com/office/word/2010/wordprocessingInk" xmlns:wne="http://schemas.microsoft.com/office/word/2006/wordml" xmlns:wps="http://schemas.microsoft.com/office/word/2010/wordprocessingShape" mc:Ignorable="w14 w15 w16se w16cid w16 w16cex w16sdtdh w16sdtfl w16du wp14">
   <w:abstractNum w:abstractNumId="0" w15:restartNumberingAfterBreak="0">
+    <w:nsid w:val="017E5BC2"/>
+    <w:multiLevelType w:val="multilevel"/>
+    <w:tmpl w:val="C694A842"/>
+    <w:lvl w:ilvl="0">
+      <w:start w:val="1"/>
+      <w:numFmt w:val="bullet"/>
+      <w:lvlText w:val=""/>
+      <w:lvlJc w:val="left"/>
+      <w:pPr>
+        <w:tabs>
+          <w:tab w:val="num" w:pos="720"/>
+        </w:tabs>
+        <w:ind w:left="720" w:hanging="360"/>
+      </w:pPr>
+      <w:rPr>
+        <w:rFonts w:ascii="Symbol" w:hAnsi="Symbol" w:hint="default"/>
+        <w:sz w:val="20"/>
+      </w:rPr>
+    </w:lvl>
+    <w:lvl w:ilvl="1" w:tentative="1">
+      <w:start w:val="1"/>
+      <w:numFmt w:val="bullet"/>
+      <w:lvlText w:val=""/>
+      <w:lvlJc w:val="left"/>
+      <w:pPr>
+        <w:tabs>
+          <w:tab w:val="num" w:pos="1440"/>
+        </w:tabs>
+        <w:ind w:left="1440" w:hanging="360"/>
+      </w:pPr>
+      <w:rPr>
+        <w:rFonts w:ascii="Symbol" w:hAnsi="Symbol" w:hint="default"/>
+        <w:sz w:val="20"/>
+      </w:rPr>
+    </w:lvl>
+    <w:lvl w:ilvl="2" w:tentative="1">
+      <w:start w:val="1"/>
+      <w:numFmt w:val="bullet"/>
+      <w:lvlText w:val=""/>
+      <w:lvlJc w:val="left"/>
+      <w:pPr>
+        <w:tabs>
+          <w:tab w:val="num" w:pos="2160"/>
+        </w:tabs>
+        <w:ind w:left="2160" w:hanging="360"/>
+      </w:pPr>
+      <w:rPr>
+        <w:rFonts w:ascii="Symbol" w:hAnsi="Symbol" w:hint="default"/>
+        <w:sz w:val="20"/>
+      </w:rPr>
+    </w:lvl>
+    <w:lvl w:ilvl="3" w:tentative="1">
+      <w:start w:val="1"/>
+      <w:numFmt w:val="bullet"/>
+      <w:lvlText w:val=""/>
+      <w:lvlJc w:val="left"/>
+      <w:pPr>
+        <w:tabs>
+          <w:tab w:val="num" w:pos="2880"/>
+        </w:tabs>
+        <w:ind w:left="2880" w:hanging="360"/>
+      </w:pPr>
+      <w:rPr>
+        <w:rFonts w:ascii="Symbol" w:hAnsi="Symbol" w:hint="default"/>
+        <w:sz w:val="20"/>
+      </w:rPr>
+    </w:lvl>
+    <w:lvl w:ilvl="4" w:tentative="1">
+      <w:start w:val="1"/>
+      <w:numFmt w:val="bullet"/>
+      <w:lvlText w:val=""/>
+      <w:lvlJc w:val="left"/>
+      <w:pPr>
+        <w:tabs>
+          <w:tab w:val="num" w:pos="3600"/>
+        </w:tabs>
+        <w:ind w:left="3600" w:hanging="360"/>
+      </w:pPr>
+      <w:rPr>
+        <w:rFonts w:ascii="Symbol" w:hAnsi="Symbol" w:hint="default"/>
+        <w:sz w:val="20"/>
+      </w:rPr>
+    </w:lvl>
+    <w:lvl w:ilvl="5" w:tentative="1">
+      <w:start w:val="1"/>
+      <w:numFmt w:val="bullet"/>
+      <w:lvlText w:val=""/>
+      <w:lvlJc w:val="left"/>
+      <w:pPr>
+        <w:tabs>
+          <w:tab w:val="num" w:pos="4320"/>
+        </w:tabs>
+        <w:ind w:left="4320" w:hanging="360"/>
+      </w:pPr>
+      <w:rPr>
+        <w:rFonts w:ascii="Symbol" w:hAnsi="Symbol" w:hint="default"/>
+        <w:sz w:val="20"/>
+      </w:rPr>
+    </w:lvl>
+    <w:lvl w:ilvl="6" w:tentative="1">
+      <w:start w:val="1"/>
+      <w:numFmt w:val="bullet"/>
+      <w:lvlText w:val=""/>
+      <w:lvlJc w:val="left"/>
+      <w:pPr>
+        <w:tabs>
+          <w:tab w:val="num" w:pos="5040"/>
+        </w:tabs>
+        <w:ind w:left="5040" w:hanging="360"/>
+      </w:pPr>
+      <w:rPr>
+        <w:rFonts w:ascii="Symbol" w:hAnsi="Symbol" w:hint="default"/>
+        <w:sz w:val="20"/>
+      </w:rPr>
+    </w:lvl>
+    <w:lvl w:ilvl="7" w:tentative="1">
+      <w:start w:val="1"/>
+      <w:numFmt w:val="bullet"/>
+      <w:lvlText w:val=""/>
+      <w:lvlJc w:val="left"/>
+      <w:pPr>
+        <w:tabs>
+          <w:tab w:val="num" w:pos="5760"/>
+        </w:tabs>
+        <w:ind w:left="5760" w:hanging="360"/>
+      </w:pPr>
+      <w:rPr>
+        <w:rFonts w:ascii="Symbol" w:hAnsi="Symbol" w:hint="default"/>
+        <w:sz w:val="20"/>
+      </w:rPr>
+    </w:lvl>
+    <w:lvl w:ilvl="8" w:tentative="1">
+      <w:start w:val="1"/>
+      <w:numFmt w:val="bullet"/>
+      <w:lvlText w:val=""/>
+      <w:lvlJc w:val="left"/>
+      <w:pPr>
+        <w:tabs>
+          <w:tab w:val="num" w:pos="6480"/>
+        </w:tabs>
+        <w:ind w:left="6480" w:hanging="360"/>
+      </w:pPr>
+      <w:rPr>
+        <w:rFonts w:ascii="Symbol" w:hAnsi="Symbol" w:hint="default"/>
+        <w:sz w:val="20"/>
+      </w:rPr>
+    </w:lvl>
+  </w:abstractNum>
+  <w:abstractNum w:abstractNumId="1" w15:restartNumberingAfterBreak="0">
+    <w:nsid w:val="11A52646"/>
+    <w:multiLevelType w:val="multilevel"/>
+    <w:tmpl w:val="0DB2A45C"/>
+    <w:lvl w:ilvl="0">
+      <w:start w:val="1"/>
+      <w:numFmt w:val="bullet"/>
+      <w:lvlText w:val=""/>
+      <w:lvlJc w:val="left"/>
+      <w:pPr>
+        <w:tabs>
+          <w:tab w:val="num" w:pos="720"/>
+        </w:tabs>
+        <w:ind w:left="720" w:hanging="360"/>
+      </w:pPr>
+      <w:rPr>
+        <w:rFonts w:ascii="Symbol" w:hAnsi="Symbol" w:hint="default"/>
+        <w:sz w:val="20"/>
+      </w:rPr>
+    </w:lvl>
+    <w:lvl w:ilvl="1" w:tentative="1">
+      <w:start w:val="1"/>
+      <w:numFmt w:val="bullet"/>
+      <w:lvlText w:val=""/>
+      <w:lvlJc w:val="left"/>
+      <w:pPr>
+        <w:tabs>
+          <w:tab w:val="num" w:pos="1440"/>
+        </w:tabs>
+        <w:ind w:left="1440" w:hanging="360"/>
+      </w:pPr>
+      <w:rPr>
+        <w:rFonts w:ascii="Symbol" w:hAnsi="Symbol" w:hint="default"/>
+        <w:sz w:val="20"/>
+      </w:rPr>
+    </w:lvl>
+    <w:lvl w:ilvl="2" w:tentative="1">
+      <w:start w:val="1"/>
+      <w:numFmt w:val="bullet"/>
+      <w:lvlText w:val=""/>
+      <w:lvlJc w:val="left"/>
+      <w:pPr>
+        <w:tabs>
+          <w:tab w:val="num" w:pos="2160"/>
+        </w:tabs>
+        <w:ind w:left="2160" w:hanging="360"/>
+      </w:pPr>
+      <w:rPr>
+        <w:rFonts w:ascii="Symbol" w:hAnsi="Symbol" w:hint="default"/>
+        <w:sz w:val="20"/>
+      </w:rPr>
+    </w:lvl>
+    <w:lvl w:ilvl="3" w:tentative="1">
+      <w:start w:val="1"/>
+      <w:numFmt w:val="bullet"/>
+      <w:lvlText w:val=""/>
+      <w:lvlJc w:val="left"/>
+      <w:pPr>
+        <w:tabs>
+          <w:tab w:val="num" w:pos="2880"/>
+        </w:tabs>
+        <w:ind w:left="2880" w:hanging="360"/>
+      </w:pPr>
+      <w:rPr>
+        <w:rFonts w:ascii="Symbol" w:hAnsi="Symbol" w:hint="default"/>
+        <w:sz w:val="20"/>
+      </w:rPr>
+    </w:lvl>
+    <w:lvl w:ilvl="4" w:tentative="1">
+      <w:start w:val="1"/>
+      <w:numFmt w:val="bullet"/>
+      <w:lvlText w:val=""/>
+      <w:lvlJc w:val="left"/>
+      <w:pPr>
+        <w:tabs>
+          <w:tab w:val="num" w:pos="3600"/>
+        </w:tabs>
+        <w:ind w:left="3600" w:hanging="360"/>
+      </w:pPr>
+      <w:rPr>
+        <w:rFonts w:ascii="Symbol" w:hAnsi="Symbol" w:hint="default"/>
+        <w:sz w:val="20"/>
+      </w:rPr>
+    </w:lvl>
+    <w:lvl w:ilvl="5" w:tentative="1">
+      <w:start w:val="1"/>
+      <w:numFmt w:val="bullet"/>
+      <w:lvlText w:val=""/>
+      <w:lvlJc w:val="left"/>
+      <w:pPr>
+        <w:tabs>
+          <w:tab w:val="num" w:pos="4320"/>
+        </w:tabs>
+        <w:ind w:left="4320" w:hanging="360"/>
+      </w:pPr>
+      <w:rPr>
+        <w:rFonts w:ascii="Symbol" w:hAnsi="Symbol" w:hint="default"/>
+        <w:sz w:val="20"/>
+      </w:rPr>
+    </w:lvl>
+    <w:lvl w:ilvl="6" w:tentative="1">
+      <w:start w:val="1"/>
+      <w:numFmt w:val="bullet"/>
+      <w:lvlText w:val=""/>
+      <w:lvlJc w:val="left"/>
+      <w:pPr>
+        <w:tabs>
+          <w:tab w:val="num" w:pos="5040"/>
+        </w:tabs>
+        <w:ind w:left="5040" w:hanging="360"/>
+      </w:pPr>
+      <w:rPr>
+        <w:rFonts w:ascii="Symbol" w:hAnsi="Symbol" w:hint="default"/>
+        <w:sz w:val="20"/>
+      </w:rPr>
+    </w:lvl>
+    <w:lvl w:ilvl="7" w:tentative="1">
+      <w:start w:val="1"/>
+      <w:numFmt w:val="bullet"/>
+      <w:lvlText w:val=""/>
+      <w:lvlJc w:val="left"/>
+      <w:pPr>
+        <w:tabs>
+          <w:tab w:val="num" w:pos="5760"/>
+        </w:tabs>
+        <w:ind w:left="5760" w:hanging="360"/>
+      </w:pPr>
+      <w:rPr>
+        <w:rFonts w:ascii="Symbol" w:hAnsi="Symbol" w:hint="default"/>
+        <w:sz w:val="20"/>
+      </w:rPr>
+    </w:lvl>
+    <w:lvl w:ilvl="8" w:tentative="1">
+      <w:start w:val="1"/>
+      <w:numFmt w:val="bullet"/>
+      <w:lvlText w:val=""/>
+      <w:lvlJc w:val="left"/>
+      <w:pPr>
+        <w:tabs>
+          <w:tab w:val="num" w:pos="6480"/>
+        </w:tabs>
+        <w:ind w:left="6480" w:hanging="360"/>
+      </w:pPr>
+      <w:rPr>
+        <w:rFonts w:ascii="Symbol" w:hAnsi="Symbol" w:hint="default"/>
+        <w:sz w:val="20"/>
+      </w:rPr>
+    </w:lvl>
+  </w:abstractNum>
+  <w:abstractNum w:abstractNumId="2" w15:restartNumberingAfterBreak="0">
     <w:nsid w:val="2A6479D9"/>
     <w:multiLevelType w:val="multilevel"/>
     <w:tmpl w:val="846237C6"/>
@@ -1093,7 +2423,7 @@
       </w:rPr>
     </w:lvl>
   </w:abstractNum>
-  <w:abstractNum w:abstractNumId="1" w15:restartNumberingAfterBreak="0">
+  <w:abstractNum w:abstractNumId="3" w15:restartNumberingAfterBreak="0">
     <w:nsid w:val="3FF27161"/>
     <w:multiLevelType w:val="multilevel"/>
     <w:tmpl w:val="D85E3D9C"/>
@@ -1242,7 +2572,7 @@
       </w:rPr>
     </w:lvl>
   </w:abstractNum>
-  <w:abstractNum w:abstractNumId="2" w15:restartNumberingAfterBreak="0">
+  <w:abstractNum w:abstractNumId="4" w15:restartNumberingAfterBreak="0">
     <w:nsid w:val="4F60680C"/>
     <w:multiLevelType w:val="multilevel"/>
     <w:tmpl w:val="A998D822"/>
@@ -1391,64 +2721,428 @@
       </w:rPr>
     </w:lvl>
   </w:abstractNum>
+  <w:abstractNum w:abstractNumId="5" w15:restartNumberingAfterBreak="0">
+    <w:nsid w:val="63700E26"/>
+    <w:multiLevelType w:val="multilevel"/>
+    <w:tmpl w:val="0AB41394"/>
+    <w:lvl w:ilvl="0">
+      <w:start w:val="1"/>
+      <w:numFmt w:val="bullet"/>
+      <w:lvlText w:val=""/>
+      <w:lvlJc w:val="left"/>
+      <w:pPr>
+        <w:tabs>
+          <w:tab w:val="num" w:pos="720"/>
+        </w:tabs>
+        <w:ind w:left="720" w:hanging="360"/>
+      </w:pPr>
+      <w:rPr>
+        <w:rFonts w:ascii="Symbol" w:hAnsi="Symbol" w:hint="default"/>
+        <w:sz w:val="20"/>
+      </w:rPr>
+    </w:lvl>
+    <w:lvl w:ilvl="1" w:tentative="1">
+      <w:start w:val="1"/>
+      <w:numFmt w:val="bullet"/>
+      <w:lvlText w:val=""/>
+      <w:lvlJc w:val="left"/>
+      <w:pPr>
+        <w:tabs>
+          <w:tab w:val="num" w:pos="1440"/>
+        </w:tabs>
+        <w:ind w:left="1440" w:hanging="360"/>
+      </w:pPr>
+      <w:rPr>
+        <w:rFonts w:ascii="Symbol" w:hAnsi="Symbol" w:hint="default"/>
+        <w:sz w:val="20"/>
+      </w:rPr>
+    </w:lvl>
+    <w:lvl w:ilvl="2" w:tentative="1">
+      <w:start w:val="1"/>
+      <w:numFmt w:val="bullet"/>
+      <w:lvlText w:val=""/>
+      <w:lvlJc w:val="left"/>
+      <w:pPr>
+        <w:tabs>
+          <w:tab w:val="num" w:pos="2160"/>
+        </w:tabs>
+        <w:ind w:left="2160" w:hanging="360"/>
+      </w:pPr>
+      <w:rPr>
+        <w:rFonts w:ascii="Symbol" w:hAnsi="Symbol" w:hint="default"/>
+        <w:sz w:val="20"/>
+      </w:rPr>
+    </w:lvl>
+    <w:lvl w:ilvl="3" w:tentative="1">
+      <w:start w:val="1"/>
+      <w:numFmt w:val="bullet"/>
+      <w:lvlText w:val=""/>
+      <w:lvlJc w:val="left"/>
+      <w:pPr>
+        <w:tabs>
+          <w:tab w:val="num" w:pos="2880"/>
+        </w:tabs>
+        <w:ind w:left="2880" w:hanging="360"/>
+      </w:pPr>
+      <w:rPr>
+        <w:rFonts w:ascii="Symbol" w:hAnsi="Symbol" w:hint="default"/>
+        <w:sz w:val="20"/>
+      </w:rPr>
+    </w:lvl>
+    <w:lvl w:ilvl="4" w:tentative="1">
+      <w:start w:val="1"/>
+      <w:numFmt w:val="bullet"/>
+      <w:lvlText w:val=""/>
+      <w:lvlJc w:val="left"/>
+      <w:pPr>
+        <w:tabs>
+          <w:tab w:val="num" w:pos="3600"/>
+        </w:tabs>
+        <w:ind w:left="3600" w:hanging="360"/>
+      </w:pPr>
+      <w:rPr>
+        <w:rFonts w:ascii="Symbol" w:hAnsi="Symbol" w:hint="default"/>
+        <w:sz w:val="20"/>
+      </w:rPr>
+    </w:lvl>
+    <w:lvl w:ilvl="5" w:tentative="1">
+      <w:start w:val="1"/>
+      <w:numFmt w:val="bullet"/>
+      <w:lvlText w:val=""/>
+      <w:lvlJc w:val="left"/>
+      <w:pPr>
+        <w:tabs>
+          <w:tab w:val="num" w:pos="4320"/>
+        </w:tabs>
+        <w:ind w:left="4320" w:hanging="360"/>
+      </w:pPr>
+      <w:rPr>
+        <w:rFonts w:ascii="Symbol" w:hAnsi="Symbol" w:hint="default"/>
+        <w:sz w:val="20"/>
+      </w:rPr>
+    </w:lvl>
+    <w:lvl w:ilvl="6" w:tentative="1">
+      <w:start w:val="1"/>
+      <w:numFmt w:val="bullet"/>
+      <w:lvlText w:val=""/>
+      <w:lvlJc w:val="left"/>
+      <w:pPr>
+        <w:tabs>
+          <w:tab w:val="num" w:pos="5040"/>
+        </w:tabs>
+        <w:ind w:left="5040" w:hanging="360"/>
+      </w:pPr>
+      <w:rPr>
+        <w:rFonts w:ascii="Symbol" w:hAnsi="Symbol" w:hint="default"/>
+        <w:sz w:val="20"/>
+      </w:rPr>
+    </w:lvl>
+    <w:lvl w:ilvl="7" w:tentative="1">
+      <w:start w:val="1"/>
+      <w:numFmt w:val="bullet"/>
+      <w:lvlText w:val=""/>
+      <w:lvlJc w:val="left"/>
+      <w:pPr>
+        <w:tabs>
+          <w:tab w:val="num" w:pos="5760"/>
+        </w:tabs>
+        <w:ind w:left="5760" w:hanging="360"/>
+      </w:pPr>
+      <w:rPr>
+        <w:rFonts w:ascii="Symbol" w:hAnsi="Symbol" w:hint="default"/>
+        <w:sz w:val="20"/>
+      </w:rPr>
+    </w:lvl>
+    <w:lvl w:ilvl="8" w:tentative="1">
+      <w:start w:val="1"/>
+      <w:numFmt w:val="bullet"/>
+      <w:lvlText w:val=""/>
+      <w:lvlJc w:val="left"/>
+      <w:pPr>
+        <w:tabs>
+          <w:tab w:val="num" w:pos="6480"/>
+        </w:tabs>
+        <w:ind w:left="6480" w:hanging="360"/>
+      </w:pPr>
+      <w:rPr>
+        <w:rFonts w:ascii="Symbol" w:hAnsi="Symbol" w:hint="default"/>
+        <w:sz w:val="20"/>
+      </w:rPr>
+    </w:lvl>
+  </w:abstractNum>
+  <w:abstractNum w:abstractNumId="6" w15:restartNumberingAfterBreak="0">
+    <w:nsid w:val="7D796974"/>
+    <w:multiLevelType w:val="multilevel"/>
+    <w:tmpl w:val="C9A8CE28"/>
+    <w:lvl w:ilvl="0">
+      <w:start w:val="1"/>
+      <w:numFmt w:val="bullet"/>
+      <w:lvlText w:val=""/>
+      <w:lvlJc w:val="left"/>
+      <w:pPr>
+        <w:tabs>
+          <w:tab w:val="num" w:pos="720"/>
+        </w:tabs>
+        <w:ind w:left="720" w:hanging="360"/>
+      </w:pPr>
+      <w:rPr>
+        <w:rFonts w:ascii="Symbol" w:hAnsi="Symbol" w:hint="default"/>
+        <w:sz w:val="20"/>
+      </w:rPr>
+    </w:lvl>
+    <w:lvl w:ilvl="1" w:tentative="1">
+      <w:start w:val="1"/>
+      <w:numFmt w:val="bullet"/>
+      <w:lvlText w:val=""/>
+      <w:lvlJc w:val="left"/>
+      <w:pPr>
+        <w:tabs>
+          <w:tab w:val="num" w:pos="1440"/>
+        </w:tabs>
+        <w:ind w:left="1440" w:hanging="360"/>
+      </w:pPr>
+      <w:rPr>
+        <w:rFonts w:ascii="Symbol" w:hAnsi="Symbol" w:hint="default"/>
+        <w:sz w:val="20"/>
+      </w:rPr>
+    </w:lvl>
+    <w:lvl w:ilvl="2" w:tentative="1">
+      <w:start w:val="1"/>
+      <w:numFmt w:val="bullet"/>
+      <w:lvlText w:val=""/>
+      <w:lvlJc w:val="left"/>
+      <w:pPr>
+        <w:tabs>
+          <w:tab w:val="num" w:pos="2160"/>
+        </w:tabs>
+        <w:ind w:left="2160" w:hanging="360"/>
+      </w:pPr>
+      <w:rPr>
+        <w:rFonts w:ascii="Symbol" w:hAnsi="Symbol" w:hint="default"/>
+        <w:sz w:val="20"/>
+      </w:rPr>
+    </w:lvl>
+    <w:lvl w:ilvl="3" w:tentative="1">
+      <w:start w:val="1"/>
+      <w:numFmt w:val="bullet"/>
+      <w:lvlText w:val=""/>
+      <w:lvlJc w:val="left"/>
+      <w:pPr>
+        <w:tabs>
+          <w:tab w:val="num" w:pos="2880"/>
+        </w:tabs>
+        <w:ind w:left="2880" w:hanging="360"/>
+      </w:pPr>
+      <w:rPr>
+        <w:rFonts w:ascii="Symbol" w:hAnsi="Symbol" w:hint="default"/>
+        <w:sz w:val="20"/>
+      </w:rPr>
+    </w:lvl>
+    <w:lvl w:ilvl="4" w:tentative="1">
+      <w:start w:val="1"/>
+      <w:numFmt w:val="bullet"/>
+      <w:lvlText w:val=""/>
+      <w:lvlJc w:val="left"/>
+      <w:pPr>
+        <w:tabs>
+          <w:tab w:val="num" w:pos="3600"/>
+        </w:tabs>
+        <w:ind w:left="3600" w:hanging="360"/>
+      </w:pPr>
+      <w:rPr>
+        <w:rFonts w:ascii="Symbol" w:hAnsi="Symbol" w:hint="default"/>
+        <w:sz w:val="20"/>
+      </w:rPr>
+    </w:lvl>
+    <w:lvl w:ilvl="5" w:tentative="1">
+      <w:start w:val="1"/>
+      <w:numFmt w:val="bullet"/>
+      <w:lvlText w:val=""/>
+      <w:lvlJc w:val="left"/>
+      <w:pPr>
+        <w:tabs>
+          <w:tab w:val="num" w:pos="4320"/>
+        </w:tabs>
+        <w:ind w:left="4320" w:hanging="360"/>
+      </w:pPr>
+      <w:rPr>
+        <w:rFonts w:ascii="Symbol" w:hAnsi="Symbol" w:hint="default"/>
+        <w:sz w:val="20"/>
+      </w:rPr>
+    </w:lvl>
+    <w:lvl w:ilvl="6" w:tentative="1">
+      <w:start w:val="1"/>
+      <w:numFmt w:val="bullet"/>
+      <w:lvlText w:val=""/>
+      <w:lvlJc w:val="left"/>
+      <w:pPr>
+        <w:tabs>
+          <w:tab w:val="num" w:pos="5040"/>
+        </w:tabs>
+        <w:ind w:left="5040" w:hanging="360"/>
+      </w:pPr>
+      <w:rPr>
+        <w:rFonts w:ascii="Symbol" w:hAnsi="Symbol" w:hint="default"/>
+        <w:sz w:val="20"/>
+      </w:rPr>
+    </w:lvl>
+    <w:lvl w:ilvl="7" w:tentative="1">
+      <w:start w:val="1"/>
+      <w:numFmt w:val="bullet"/>
+      <w:lvlText w:val=""/>
+      <w:lvlJc w:val="left"/>
+      <w:pPr>
+        <w:tabs>
+          <w:tab w:val="num" w:pos="5760"/>
+        </w:tabs>
+        <w:ind w:left="5760" w:hanging="360"/>
+      </w:pPr>
+      <w:rPr>
+        <w:rFonts w:ascii="Symbol" w:hAnsi="Symbol" w:hint="default"/>
+        <w:sz w:val="20"/>
+      </w:rPr>
+    </w:lvl>
+    <w:lvl w:ilvl="8" w:tentative="1">
+      <w:start w:val="1"/>
+      <w:numFmt w:val="bullet"/>
+      <w:lvlText w:val=""/>
+      <w:lvlJc w:val="left"/>
+      <w:pPr>
+        <w:tabs>
+          <w:tab w:val="num" w:pos="6480"/>
+        </w:tabs>
+        <w:ind w:left="6480" w:hanging="360"/>
+      </w:pPr>
+      <w:rPr>
+        <w:rFonts w:ascii="Symbol" w:hAnsi="Symbol" w:hint="default"/>
+        <w:sz w:val="20"/>
+      </w:rPr>
+    </w:lvl>
+  </w:abstractNum>
   <w:num w:numId="1" w16cid:durableId="410587031">
+    <w:abstractNumId w:val="3"/>
+    <w:lvlOverride w:ilvl="0">
+      <w:startOverride w:val="1"/>
+    </w:lvlOverride>
+  </w:num>
+  <w:num w:numId="2" w16cid:durableId="1809398974">
+    <w:abstractNumId w:val="3"/>
+    <w:lvlOverride w:ilvl="0">
+      <w:startOverride w:val="2"/>
+    </w:lvlOverride>
+  </w:num>
+  <w:num w:numId="3" w16cid:durableId="745029692">
+    <w:abstractNumId w:val="2"/>
+    <w:lvlOverride w:ilvl="0">
+      <w:startOverride w:val="1"/>
+    </w:lvlOverride>
+  </w:num>
+  <w:num w:numId="4" w16cid:durableId="1339893232">
+    <w:abstractNumId w:val="2"/>
+    <w:lvlOverride w:ilvl="0">
+      <w:startOverride w:val="2"/>
+    </w:lvlOverride>
+  </w:num>
+  <w:num w:numId="5" w16cid:durableId="503594541">
+    <w:abstractNumId w:val="2"/>
+    <w:lvlOverride w:ilvl="0">
+      <w:startOverride w:val="3"/>
+    </w:lvlOverride>
+  </w:num>
+  <w:num w:numId="6" w16cid:durableId="2131438475">
+    <w:abstractNumId w:val="2"/>
+    <w:lvlOverride w:ilvl="0">
+      <w:startOverride w:val="4"/>
+    </w:lvlOverride>
+  </w:num>
+  <w:num w:numId="7" w16cid:durableId="1658025820">
+    <w:abstractNumId w:val="4"/>
+    <w:lvlOverride w:ilvl="0">
+      <w:startOverride w:val="1"/>
+    </w:lvlOverride>
+  </w:num>
+  <w:num w:numId="8" w16cid:durableId="1977492806">
+    <w:abstractNumId w:val="4"/>
+    <w:lvlOverride w:ilvl="0">
+      <w:startOverride w:val="2"/>
+    </w:lvlOverride>
+  </w:num>
+  <w:num w:numId="9" w16cid:durableId="1822651325">
+    <w:abstractNumId w:val="4"/>
+    <w:lvlOverride w:ilvl="0">
+      <w:startOverride w:val="3"/>
+    </w:lvlOverride>
+  </w:num>
+  <w:num w:numId="10" w16cid:durableId="1782799179">
+    <w:abstractNumId w:val="4"/>
+    <w:lvlOverride w:ilvl="0">
+      <w:startOverride w:val="4"/>
+    </w:lvlOverride>
+  </w:num>
+  <w:num w:numId="11" w16cid:durableId="1336760637">
+    <w:abstractNumId w:val="5"/>
+    <w:lvlOverride w:ilvl="0">
+      <w:startOverride w:val="1"/>
+    </w:lvlOverride>
+  </w:num>
+  <w:num w:numId="12" w16cid:durableId="957444186">
+    <w:abstractNumId w:val="5"/>
+    <w:lvlOverride w:ilvl="0">
+      <w:startOverride w:val="2"/>
+    </w:lvlOverride>
+  </w:num>
+  <w:num w:numId="13" w16cid:durableId="126708819">
+    <w:abstractNumId w:val="5"/>
+    <w:lvlOverride w:ilvl="0">
+      <w:startOverride w:val="3"/>
+    </w:lvlOverride>
+  </w:num>
+  <w:num w:numId="14" w16cid:durableId="1507597462">
+    <w:abstractNumId w:val="0"/>
+    <w:lvlOverride w:ilvl="0">
+      <w:startOverride w:val="1"/>
+    </w:lvlOverride>
+  </w:num>
+  <w:num w:numId="15" w16cid:durableId="19163456">
+    <w:abstractNumId w:val="0"/>
+    <w:lvlOverride w:ilvl="0">
+      <w:startOverride w:val="2"/>
+    </w:lvlOverride>
+  </w:num>
+  <w:num w:numId="16" w16cid:durableId="292177659">
+    <w:abstractNumId w:val="0"/>
+    <w:lvlOverride w:ilvl="0">
+      <w:startOverride w:val="3"/>
+    </w:lvlOverride>
+  </w:num>
+  <w:num w:numId="17" w16cid:durableId="1194922062">
+    <w:abstractNumId w:val="6"/>
+    <w:lvlOverride w:ilvl="0">
+      <w:startOverride w:val="1"/>
+    </w:lvlOverride>
+  </w:num>
+  <w:num w:numId="18" w16cid:durableId="2075735244">
+    <w:abstractNumId w:val="6"/>
+    <w:lvlOverride w:ilvl="0">
+      <w:startOverride w:val="2"/>
+    </w:lvlOverride>
+  </w:num>
+  <w:num w:numId="19" w16cid:durableId="1669140819">
     <w:abstractNumId w:val="1"/>
     <w:lvlOverride w:ilvl="0">
       <w:startOverride w:val="1"/>
     </w:lvlOverride>
   </w:num>
-  <w:num w:numId="2" w16cid:durableId="1809398974">
+  <w:num w:numId="20" w16cid:durableId="214317986">
     <w:abstractNumId w:val="1"/>
     <w:lvlOverride w:ilvl="0">
       <w:startOverride w:val="2"/>
     </w:lvlOverride>
   </w:num>
-  <w:num w:numId="3" w16cid:durableId="745029692">
-    <w:abstractNumId w:val="0"/>
-    <w:lvlOverride w:ilvl="0">
-      <w:startOverride w:val="1"/>
-    </w:lvlOverride>
-  </w:num>
-  <w:num w:numId="4" w16cid:durableId="1339893232">
-    <w:abstractNumId w:val="0"/>
-    <w:lvlOverride w:ilvl="0">
-      <w:startOverride w:val="2"/>
-    </w:lvlOverride>
-  </w:num>
-  <w:num w:numId="5" w16cid:durableId="503594541">
-    <w:abstractNumId w:val="0"/>
+  <w:num w:numId="21" w16cid:durableId="478964012">
+    <w:abstractNumId w:val="1"/>
     <w:lvlOverride w:ilvl="0">
       <w:startOverride w:val="3"/>
-    </w:lvlOverride>
-  </w:num>
-  <w:num w:numId="6" w16cid:durableId="2131438475">
-    <w:abstractNumId w:val="0"/>
-    <w:lvlOverride w:ilvl="0">
-      <w:startOverride w:val="4"/>
-    </w:lvlOverride>
-  </w:num>
-  <w:num w:numId="7" w16cid:durableId="1658025820">
-    <w:abstractNumId w:val="2"/>
-    <w:lvlOverride w:ilvl="0">
-      <w:startOverride w:val="1"/>
-    </w:lvlOverride>
-  </w:num>
-  <w:num w:numId="8" w16cid:durableId="1977492806">
-    <w:abstractNumId w:val="2"/>
-    <w:lvlOverride w:ilvl="0">
-      <w:startOverride w:val="2"/>
-    </w:lvlOverride>
-  </w:num>
-  <w:num w:numId="9" w16cid:durableId="1822651325">
-    <w:abstractNumId w:val="2"/>
-    <w:lvlOverride w:ilvl="0">
-      <w:startOverride w:val="3"/>
-    </w:lvlOverride>
-  </w:num>
-  <w:num w:numId="10" w16cid:durableId="1782799179">
-    <w:abstractNumId w:val="2"/>
-    <w:lvlOverride w:ilvl="0">
-      <w:startOverride w:val="4"/>
     </w:lvlOverride>
   </w:num>
 </w:numbering>
@@ -1882,7 +3576,6 @@
     <w:next w:val="Normal"/>
     <w:link w:val="Heading2Char"/>
     <w:uiPriority w:val="9"/>
-    <w:semiHidden/>
     <w:unhideWhenUsed/>
     <w:qFormat/>
     <w:rsid w:val="00F60023"/>
@@ -2098,7 +3791,6 @@
     <w:basedOn w:val="DefaultParagraphFont"/>
     <w:link w:val="Heading2"/>
     <w:uiPriority w:val="9"/>
-    <w:semiHidden/>
     <w:rsid w:val="00F60023"/>
     <w:rPr>
       <w:rFonts w:asciiTheme="majorHAnsi" w:eastAsiaTheme="majorEastAsia" w:hAnsiTheme="majorHAnsi" w:cstheme="majorBidi"/>

</xml_diff>

<commit_message>
added regularization techniques L1, L2, L3
</commit_message>
<xml_diff>
--- a/supervised learning/supervised-learning-notes.docx
+++ b/supervised learning/supervised-learning-notes.docx
@@ -39,19 +39,7 @@
         <w:rPr>
           <w:rFonts w:ascii="Times New Roman" w:hAnsi="Times New Roman" w:cs="Times New Roman"/>
         </w:rPr>
-        <w:t>The term regression is used when you try to find the relationship between variables.</w:t>
-      </w:r>
-      <w:r>
-        <w:rPr>
-          <w:rFonts w:ascii="Times New Roman" w:hAnsi="Times New Roman" w:cs="Times New Roman"/>
-        </w:rPr>
-        <w:t xml:space="preserve"> </w:t>
-      </w:r>
-      <w:r>
-        <w:rPr>
-          <w:rFonts w:ascii="Times New Roman" w:hAnsi="Times New Roman" w:cs="Times New Roman"/>
-        </w:rPr>
-        <w:t>In Machine Learning, and in statistical modeling, that relationship is used to predict the outcome of future events.</w:t>
+        <w:t>The term regression is used when you try to find the relationship between variables. In Machine Learning, and in statistical modeling, that relationship is used to predict the outcome of future events.</w:t>
       </w:r>
     </w:p>
     <w:p>
@@ -92,6 +80,7 @@
       <w:r>
         <w:rPr>
           <w:rFonts w:ascii="Times New Roman" w:hAnsi="Times New Roman" w:cs="Times New Roman"/>
+          <w:noProof/>
         </w:rPr>
         <w:drawing>
           <wp:inline distT="0" distB="0" distL="0" distR="0" wp14:anchorId="3256C72F" wp14:editId="69AD92F4">
@@ -230,13 +219,7 @@
         <w:rPr>
           <w:rFonts w:ascii="Times New Roman" w:hAnsi="Times New Roman" w:cs="Times New Roman"/>
         </w:rPr>
-        <w:t>, enhancing our understanding of the underlying relationships. Its simplicity is a significant advantage; linear regression is transparent, easy to implement</w:t>
-      </w:r>
-      <w:r>
-        <w:rPr>
-          <w:rFonts w:ascii="Times New Roman" w:hAnsi="Times New Roman" w:cs="Times New Roman"/>
-        </w:rPr>
-        <w:t>.</w:t>
+        <w:t>, enhancing our understanding of the underlying relationships. Its simplicity is a significant advantage; linear regression is transparent, easy to implement.</w:t>
       </w:r>
     </w:p>
     <w:p>
@@ -285,6 +268,7 @@
       <w:r>
         <w:rPr>
           <w:rFonts w:ascii="Times New Roman" w:hAnsi="Times New Roman" w:cs="Times New Roman"/>
+          <w:noProof/>
         </w:rPr>
         <w:drawing>
           <wp:inline distT="0" distB="0" distL="0" distR="0" wp14:anchorId="3A62AB9B" wp14:editId="23E6C10A">
@@ -646,10 +630,7 @@
         <w:pStyle w:val="Subtitle"/>
       </w:pPr>
       <w:r>
-        <w:t>Multiple</w:t>
-      </w:r>
-      <w:r>
-        <w:t xml:space="preserve"> Linear Regression</w:t>
+        <w:t>Multiple Linear Regression</w:t>
       </w:r>
     </w:p>
     <w:p>
@@ -1955,6 +1936,889 @@
     <w:p>
       <w:r>
         <w:t>While evaluation metrics help us measure the performance of a model, regularization helps in improving that performance by addressing overfitting and enhancing generalization.</w:t>
+      </w:r>
+    </w:p>
+    <w:p/>
+    <w:p>
+      <w:pPr>
+        <w:pStyle w:val="Heading2"/>
+        <w:rPr>
+          <w:lang w:val="en-IN"/>
+        </w:rPr>
+      </w:pPr>
+      <w:r>
+        <w:rPr>
+          <w:lang w:val="en-IN"/>
+        </w:rPr>
+        <w:t>Regularization Techniques</w:t>
+      </w:r>
+    </w:p>
+    <w:p>
+      <w:r>
+        <w:rPr>
+          <w:b/>
+          <w:bCs/>
+        </w:rPr>
+        <w:t>Regularization techniques</w:t>
+      </w:r>
+      <w:r>
+        <w:t xml:space="preserve"> are used in regression to </w:t>
+      </w:r>
+      <w:r>
+        <w:rPr>
+          <w:b/>
+          <w:bCs/>
+        </w:rPr>
+        <w:t>prevent overfitting</w:t>
+      </w:r>
+      <w:r>
+        <w:t>, where a model becomes too complex and starts memorizing the data instead of learning general patterns. These techniques add a penalty term to the loss function, discouraging the model from giving too much importance to any single feature.</w:t>
+      </w:r>
+    </w:p>
+    <w:p>
+      <w:pPr>
+        <w:pStyle w:val="Heading3"/>
+        <w:rPr>
+          <w:b/>
+          <w:bCs/>
+        </w:rPr>
+      </w:pPr>
+      <w:r>
+        <w:rPr>
+          <w:b/>
+          <w:bCs/>
+        </w:rPr>
+        <w:t xml:space="preserve">1. </w:t>
+      </w:r>
+      <w:r>
+        <w:rPr>
+          <w:b/>
+          <w:bCs/>
+        </w:rPr>
+        <w:t>Lasso</w:t>
+      </w:r>
+      <w:r>
+        <w:rPr>
+          <w:b/>
+          <w:bCs/>
+        </w:rPr>
+        <w:t xml:space="preserve"> Regression (L</w:t>
+      </w:r>
+      <w:r>
+        <w:rPr>
+          <w:b/>
+          <w:bCs/>
+        </w:rPr>
+        <w:t>1</w:t>
+      </w:r>
+      <w:r>
+        <w:rPr>
+          <w:b/>
+          <w:bCs/>
+        </w:rPr>
+        <w:t xml:space="preserve"> Regularization)</w:t>
+      </w:r>
+    </w:p>
+    <w:p>
+      <w:pPr>
+        <w:pStyle w:val="ListParagraph"/>
+        <w:numPr>
+          <w:ilvl w:val="0"/>
+          <w:numId w:val="21"/>
+        </w:numPr>
+      </w:pPr>
+      <w:r>
+        <w:rPr>
+          <w:b/>
+          <w:bCs/>
+        </w:rPr>
+        <w:t>What it does:</w:t>
+      </w:r>
+      <w:r>
+        <w:t xml:space="preserve"> Adds a penalty proportional to the </w:t>
+      </w:r>
+      <w:r>
+        <w:rPr>
+          <w:b/>
+          <w:bCs/>
+        </w:rPr>
+        <w:t>absolute value of the coefficients</w:t>
+      </w:r>
+      <w:r>
+        <w:t xml:space="preserve">. This not only shrinks the coefficients but can force some to become exactly zero, effectively </w:t>
+      </w:r>
+      <w:r>
+        <w:rPr>
+          <w:b/>
+          <w:bCs/>
+        </w:rPr>
+        <w:t>selecting the most important features</w:t>
+      </w:r>
+      <w:r>
+        <w:t>.</w:t>
+      </w:r>
+    </w:p>
+    <w:p>
+      <w:pPr>
+        <w:pStyle w:val="ListParagraph"/>
+        <w:numPr>
+          <w:ilvl w:val="0"/>
+          <w:numId w:val="21"/>
+        </w:numPr>
+      </w:pPr>
+      <w:r>
+        <w:rPr>
+          <w:b/>
+          <w:bCs/>
+        </w:rPr>
+        <w:t>Formula:</w:t>
+      </w:r>
+      <w:r>
+        <w:br/>
+        <w:t>Loss=</w:t>
+      </w:r>
+      <w:proofErr w:type="spellStart"/>
+      <w:r>
+        <w:t>MSE+λ∑i</w:t>
+      </w:r>
+      <w:proofErr w:type="spellEnd"/>
+      <w:r>
+        <w:t>=1n</w:t>
+      </w:r>
+      <w:r>
+        <w:rPr>
+          <w:rFonts w:ascii="Cambria Math" w:hAnsi="Cambria Math" w:cs="Cambria Math"/>
+        </w:rPr>
+        <w:t>∣</w:t>
+      </w:r>
+      <w:r>
+        <w:rPr>
+          <w:rFonts w:ascii="Calibri" w:hAnsi="Calibri" w:cs="Calibri"/>
+        </w:rPr>
+        <w:t>β</w:t>
+      </w:r>
+      <w:proofErr w:type="spellStart"/>
+      <w:r>
+        <w:t>i</w:t>
+      </w:r>
+      <w:r>
+        <w:rPr>
+          <w:rFonts w:ascii="Cambria Math" w:hAnsi="Cambria Math" w:cs="Cambria Math"/>
+        </w:rPr>
+        <w:t>∣</w:t>
+      </w:r>
+      <w:r>
+        <w:t>Loss</w:t>
+      </w:r>
+      <w:proofErr w:type="spellEnd"/>
+      <w:r>
+        <w:t xml:space="preserve"> = \</w:t>
+      </w:r>
+      <w:proofErr w:type="gramStart"/>
+      <w:r>
+        <w:t>text{</w:t>
+      </w:r>
+      <w:proofErr w:type="gramEnd"/>
+      <w:r>
+        <w:t>MSE} + \lambda \sum_{</w:t>
+      </w:r>
+      <w:proofErr w:type="spellStart"/>
+      <w:r>
+        <w:t>i</w:t>
+      </w:r>
+      <w:proofErr w:type="spellEnd"/>
+      <w:r>
+        <w:t>=1}^n |\</w:t>
+      </w:r>
+      <w:proofErr w:type="spellStart"/>
+      <w:r>
+        <w:t>beta_i|Loss</w:t>
+      </w:r>
+      <w:proofErr w:type="spellEnd"/>
+      <w:r>
+        <w:t>=</w:t>
+      </w:r>
+      <w:proofErr w:type="spellStart"/>
+      <w:r>
+        <w:t>MSE+λ∑i</w:t>
+      </w:r>
+      <w:proofErr w:type="spellEnd"/>
+      <w:r>
+        <w:t>=1n​</w:t>
+      </w:r>
+      <w:r>
+        <w:rPr>
+          <w:rFonts w:ascii="Cambria Math" w:hAnsi="Cambria Math" w:cs="Cambria Math"/>
+        </w:rPr>
+        <w:t>∣</w:t>
+      </w:r>
+      <w:r>
+        <w:rPr>
+          <w:rFonts w:ascii="Calibri" w:hAnsi="Calibri" w:cs="Calibri"/>
+        </w:rPr>
+        <w:t>β</w:t>
+      </w:r>
+      <w:proofErr w:type="spellStart"/>
+      <w:r>
+        <w:t>i</w:t>
+      </w:r>
+      <w:proofErr w:type="spellEnd"/>
+      <w:r>
+        <w:t>​</w:t>
+      </w:r>
+      <w:r>
+        <w:rPr>
+          <w:rFonts w:ascii="Cambria Math" w:hAnsi="Cambria Math" w:cs="Cambria Math"/>
+        </w:rPr>
+        <w:t>∣</w:t>
+      </w:r>
+    </w:p>
+    <w:p>
+      <w:pPr>
+        <w:pStyle w:val="ListParagraph"/>
+        <w:numPr>
+          <w:ilvl w:val="0"/>
+          <w:numId w:val="21"/>
+        </w:numPr>
+      </w:pPr>
+      <w:r>
+        <w:rPr>
+          <w:b/>
+          <w:bCs/>
+        </w:rPr>
+        <w:t>Real-Life Example:</w:t>
+      </w:r>
+      <w:r>
+        <w:br/>
+        <w:t xml:space="preserve">In the </w:t>
+      </w:r>
+      <w:r>
+        <w:rPr>
+          <w:b/>
+          <w:bCs/>
+        </w:rPr>
+        <w:t>house price prediction</w:t>
+      </w:r>
+      <w:r>
+        <w:t xml:space="preserve"> scenario, if "fountain view" or "paint color" has negligible or no impact, Lasso will shrink their coefficients to zero, </w:t>
+      </w:r>
+      <w:r>
+        <w:rPr>
+          <w:b/>
+          <w:bCs/>
+        </w:rPr>
+        <w:t>removing them entirely</w:t>
+      </w:r>
+      <w:r>
+        <w:t xml:space="preserve"> from the model. This simplifies the model and makes it interpretable.</w:t>
+      </w:r>
+    </w:p>
+    <w:p/>
+    <w:p>
+      <w:pPr>
+        <w:pStyle w:val="Heading3"/>
+        <w:rPr>
+          <w:b/>
+          <w:bCs/>
+        </w:rPr>
+      </w:pPr>
+      <w:r>
+        <w:rPr>
+          <w:b/>
+          <w:bCs/>
+        </w:rPr>
+        <w:lastRenderedPageBreak/>
+        <w:t>2.</w:t>
+      </w:r>
+      <w:r>
+        <w:rPr>
+          <w:b/>
+          <w:bCs/>
+        </w:rPr>
+        <w:t xml:space="preserve"> Ridge Regression (L2 Regularization)</w:t>
+      </w:r>
+    </w:p>
+    <w:p>
+      <w:pPr>
+        <w:numPr>
+          <w:ilvl w:val="0"/>
+          <w:numId w:val="22"/>
+        </w:numPr>
+        <w:spacing w:before="100" w:beforeAutospacing="1" w:after="100" w:afterAutospacing="1" w:line="240" w:lineRule="auto"/>
+        <w:rPr>
+          <w:rFonts w:ascii="Times New Roman" w:eastAsia="Times New Roman" w:hAnsi="Times New Roman" w:cs="Times New Roman"/>
+          <w:kern w:val="0"/>
+          <w14:ligatures w14:val="none"/>
+        </w:rPr>
+      </w:pPr>
+      <w:r>
+        <w:rPr>
+          <w:rFonts w:ascii="Times New Roman" w:eastAsia="Times New Roman" w:hAnsi="Times New Roman" w:cs="Times New Roman"/>
+          <w:b/>
+          <w:bCs/>
+          <w:kern w:val="0"/>
+          <w14:ligatures w14:val="none"/>
+        </w:rPr>
+        <w:t>What it does:</w:t>
+      </w:r>
+      <w:r>
+        <w:rPr>
+          <w:rFonts w:ascii="Times New Roman" w:eastAsia="Times New Roman" w:hAnsi="Times New Roman" w:cs="Times New Roman"/>
+          <w:kern w:val="0"/>
+          <w14:ligatures w14:val="none"/>
+        </w:rPr>
+        <w:t xml:space="preserve"> Adds a penalty proportional to the </w:t>
+      </w:r>
+      <w:r>
+        <w:rPr>
+          <w:rFonts w:ascii="Times New Roman" w:eastAsia="Times New Roman" w:hAnsi="Times New Roman" w:cs="Times New Roman"/>
+          <w:b/>
+          <w:bCs/>
+          <w:kern w:val="0"/>
+          <w14:ligatures w14:val="none"/>
+        </w:rPr>
+        <w:t>square of the coefficients</w:t>
+      </w:r>
+      <w:r>
+        <w:rPr>
+          <w:rFonts w:ascii="Times New Roman" w:eastAsia="Times New Roman" w:hAnsi="Times New Roman" w:cs="Times New Roman"/>
+          <w:kern w:val="0"/>
+          <w14:ligatures w14:val="none"/>
+        </w:rPr>
+        <w:t>. This shrinks the coefficients of less important features but doesn’t force them to zero.</w:t>
+      </w:r>
+    </w:p>
+    <w:p>
+      <w:pPr>
+        <w:numPr>
+          <w:ilvl w:val="0"/>
+          <w:numId w:val="22"/>
+        </w:numPr>
+        <w:spacing w:before="100" w:beforeAutospacing="1" w:after="100" w:afterAutospacing="1" w:line="240" w:lineRule="auto"/>
+        <w:rPr>
+          <w:rFonts w:ascii="Times New Roman" w:eastAsia="Times New Roman" w:hAnsi="Times New Roman" w:cs="Times New Roman"/>
+          <w:kern w:val="0"/>
+          <w14:ligatures w14:val="none"/>
+        </w:rPr>
+      </w:pPr>
+      <w:r>
+        <w:rPr>
+          <w:rFonts w:ascii="Times New Roman" w:eastAsia="Times New Roman" w:hAnsi="Times New Roman" w:cs="Times New Roman"/>
+          <w:b/>
+          <w:bCs/>
+          <w:kern w:val="0"/>
+          <w14:ligatures w14:val="none"/>
+        </w:rPr>
+        <w:t>Formula:</w:t>
+      </w:r>
+      <w:r>
+        <w:rPr>
+          <w:rFonts w:ascii="Times New Roman" w:eastAsia="Times New Roman" w:hAnsi="Times New Roman" w:cs="Times New Roman"/>
+          <w:kern w:val="0"/>
+          <w14:ligatures w14:val="none"/>
+        </w:rPr>
+        <w:br/>
+        <w:t>Loss=</w:t>
+      </w:r>
+      <w:proofErr w:type="spellStart"/>
+      <w:r>
+        <w:rPr>
+          <w:rFonts w:ascii="Times New Roman" w:eastAsia="Times New Roman" w:hAnsi="Times New Roman" w:cs="Times New Roman"/>
+          <w:kern w:val="0"/>
+          <w14:ligatures w14:val="none"/>
+        </w:rPr>
+        <w:t>MSE+λ∑i</w:t>
+      </w:r>
+      <w:proofErr w:type="spellEnd"/>
+      <w:r>
+        <w:rPr>
+          <w:rFonts w:ascii="Times New Roman" w:eastAsia="Times New Roman" w:hAnsi="Times New Roman" w:cs="Times New Roman"/>
+          <w:kern w:val="0"/>
+          <w14:ligatures w14:val="none"/>
+        </w:rPr>
+        <w:t>=1nβi2Loss = \</w:t>
+      </w:r>
+      <w:proofErr w:type="gramStart"/>
+      <w:r>
+        <w:rPr>
+          <w:rFonts w:ascii="Times New Roman" w:eastAsia="Times New Roman" w:hAnsi="Times New Roman" w:cs="Times New Roman"/>
+          <w:kern w:val="0"/>
+          <w14:ligatures w14:val="none"/>
+        </w:rPr>
+        <w:t>text{</w:t>
+      </w:r>
+      <w:proofErr w:type="gramEnd"/>
+      <w:r>
+        <w:rPr>
+          <w:rFonts w:ascii="Times New Roman" w:eastAsia="Times New Roman" w:hAnsi="Times New Roman" w:cs="Times New Roman"/>
+          <w:kern w:val="0"/>
+          <w14:ligatures w14:val="none"/>
+        </w:rPr>
+        <w:t>MSE} + \lambda \sum_{</w:t>
+      </w:r>
+      <w:proofErr w:type="spellStart"/>
+      <w:r>
+        <w:rPr>
+          <w:rFonts w:ascii="Times New Roman" w:eastAsia="Times New Roman" w:hAnsi="Times New Roman" w:cs="Times New Roman"/>
+          <w:kern w:val="0"/>
+          <w14:ligatures w14:val="none"/>
+        </w:rPr>
+        <w:t>i</w:t>
+      </w:r>
+      <w:proofErr w:type="spellEnd"/>
+      <w:r>
+        <w:rPr>
+          <w:rFonts w:ascii="Times New Roman" w:eastAsia="Times New Roman" w:hAnsi="Times New Roman" w:cs="Times New Roman"/>
+          <w:kern w:val="0"/>
+          <w14:ligatures w14:val="none"/>
+        </w:rPr>
+        <w:t>=1}^n \beta_i^2Loss=</w:t>
+      </w:r>
+      <w:proofErr w:type="spellStart"/>
+      <w:r>
+        <w:rPr>
+          <w:rFonts w:ascii="Times New Roman" w:eastAsia="Times New Roman" w:hAnsi="Times New Roman" w:cs="Times New Roman"/>
+          <w:kern w:val="0"/>
+          <w14:ligatures w14:val="none"/>
+        </w:rPr>
+        <w:t>MSE+λ∑i</w:t>
+      </w:r>
+      <w:proofErr w:type="spellEnd"/>
+      <w:r>
+        <w:rPr>
+          <w:rFonts w:ascii="Times New Roman" w:eastAsia="Times New Roman" w:hAnsi="Times New Roman" w:cs="Times New Roman"/>
+          <w:kern w:val="0"/>
+          <w14:ligatures w14:val="none"/>
+        </w:rPr>
+        <w:t>=1n​βi2​</w:t>
+      </w:r>
+      <w:r>
+        <w:rPr>
+          <w:rFonts w:ascii="Times New Roman" w:eastAsia="Times New Roman" w:hAnsi="Times New Roman" w:cs="Times New Roman"/>
+          <w:kern w:val="0"/>
+          <w14:ligatures w14:val="none"/>
+        </w:rPr>
+        <w:br/>
+        <w:t>Where λ\</w:t>
+      </w:r>
+      <w:proofErr w:type="spellStart"/>
+      <w:r>
+        <w:rPr>
+          <w:rFonts w:ascii="Times New Roman" w:eastAsia="Times New Roman" w:hAnsi="Times New Roman" w:cs="Times New Roman"/>
+          <w:kern w:val="0"/>
+          <w14:ligatures w14:val="none"/>
+        </w:rPr>
+        <w:t>lambdaλ</w:t>
+      </w:r>
+      <w:proofErr w:type="spellEnd"/>
+      <w:r>
+        <w:rPr>
+          <w:rFonts w:ascii="Times New Roman" w:eastAsia="Times New Roman" w:hAnsi="Times New Roman" w:cs="Times New Roman"/>
+          <w:kern w:val="0"/>
+          <w14:ligatures w14:val="none"/>
+        </w:rPr>
+        <w:t xml:space="preserve"> is a tuning parameter (controls the strength of regularization), and β</w:t>
+      </w:r>
+      <w:proofErr w:type="spellStart"/>
+      <w:r>
+        <w:rPr>
+          <w:rFonts w:ascii="Times New Roman" w:eastAsia="Times New Roman" w:hAnsi="Times New Roman" w:cs="Times New Roman"/>
+          <w:kern w:val="0"/>
+          <w14:ligatures w14:val="none"/>
+        </w:rPr>
+        <w:t>i</w:t>
+      </w:r>
+      <w:proofErr w:type="spellEnd"/>
+      <w:r>
+        <w:rPr>
+          <w:rFonts w:ascii="Times New Roman" w:eastAsia="Times New Roman" w:hAnsi="Times New Roman" w:cs="Times New Roman"/>
+          <w:kern w:val="0"/>
+          <w14:ligatures w14:val="none"/>
+        </w:rPr>
+        <w:t>\</w:t>
+      </w:r>
+      <w:proofErr w:type="spellStart"/>
+      <w:r>
+        <w:rPr>
+          <w:rFonts w:ascii="Times New Roman" w:eastAsia="Times New Roman" w:hAnsi="Times New Roman" w:cs="Times New Roman"/>
+          <w:kern w:val="0"/>
+          <w14:ligatures w14:val="none"/>
+        </w:rPr>
+        <w:t>beta_i</w:t>
+      </w:r>
+      <w:proofErr w:type="spellEnd"/>
+      <w:r>
+        <w:rPr>
+          <w:rFonts w:ascii="Times New Roman" w:eastAsia="Times New Roman" w:hAnsi="Times New Roman" w:cs="Times New Roman"/>
+          <w:kern w:val="0"/>
+          <w14:ligatures w14:val="none"/>
+        </w:rPr>
+        <w:t>βi​ are the feature coefficients.</w:t>
+      </w:r>
+    </w:p>
+    <w:p>
+      <w:pPr>
+        <w:numPr>
+          <w:ilvl w:val="0"/>
+          <w:numId w:val="22"/>
+        </w:numPr>
+        <w:spacing w:before="100" w:beforeAutospacing="1" w:after="100" w:afterAutospacing="1" w:line="240" w:lineRule="auto"/>
+        <w:rPr>
+          <w:rFonts w:ascii="Times New Roman" w:eastAsia="Times New Roman" w:hAnsi="Times New Roman" w:cs="Times New Roman"/>
+          <w:kern w:val="0"/>
+          <w14:ligatures w14:val="none"/>
+        </w:rPr>
+      </w:pPr>
+      <w:r>
+        <w:rPr>
+          <w:rFonts w:ascii="Times New Roman" w:eastAsia="Times New Roman" w:hAnsi="Times New Roman" w:cs="Times New Roman"/>
+          <w:b/>
+          <w:bCs/>
+          <w:kern w:val="0"/>
+          <w14:ligatures w14:val="none"/>
+        </w:rPr>
+        <w:t>Real-Life Example:</w:t>
+      </w:r>
+      <w:r>
+        <w:rPr>
+          <w:rFonts w:ascii="Times New Roman" w:eastAsia="Times New Roman" w:hAnsi="Times New Roman" w:cs="Times New Roman"/>
+          <w:kern w:val="0"/>
+          <w14:ligatures w14:val="none"/>
+        </w:rPr>
+        <w:br/>
+        <w:t xml:space="preserve">Imagine you're predicting </w:t>
+      </w:r>
+      <w:r>
+        <w:rPr>
+          <w:rFonts w:ascii="Times New Roman" w:eastAsia="Times New Roman" w:hAnsi="Times New Roman" w:cs="Times New Roman"/>
+          <w:b/>
+          <w:bCs/>
+          <w:kern w:val="0"/>
+          <w14:ligatures w14:val="none"/>
+        </w:rPr>
+        <w:t>house prices</w:t>
+      </w:r>
+      <w:r>
+        <w:rPr>
+          <w:rFonts w:ascii="Times New Roman" w:eastAsia="Times New Roman" w:hAnsi="Times New Roman" w:cs="Times New Roman"/>
+          <w:kern w:val="0"/>
+          <w14:ligatures w14:val="none"/>
+        </w:rPr>
+        <w:t xml:space="preserve"> based on 10 features (like area, number of rooms, location). If one feature, say "fountain view," is less important, Ridge will reduce its influence but not completely remove it. This keeps all features contributing but limits their impact.</w:t>
+      </w:r>
+    </w:p>
+    <w:p>
+      <w:pPr>
+        <w:pStyle w:val="Heading3"/>
+        <w:rPr>
+          <w:b/>
+          <w:bCs/>
+        </w:rPr>
+      </w:pPr>
+      <w:r>
+        <w:rPr>
+          <w:b/>
+          <w:bCs/>
+        </w:rPr>
+        <w:t>3</w:t>
+      </w:r>
+      <w:r>
+        <w:rPr>
+          <w:b/>
+          <w:bCs/>
+        </w:rPr>
+        <w:t>.</w:t>
+      </w:r>
+      <w:r>
+        <w:rPr>
+          <w:b/>
+          <w:bCs/>
+        </w:rPr>
+        <w:t xml:space="preserve"> </w:t>
+      </w:r>
+      <w:r>
+        <w:rPr>
+          <w:b/>
+          <w:bCs/>
+        </w:rPr>
+        <w:t>Elastic Net</w:t>
+      </w:r>
+      <w:r>
+        <w:rPr>
+          <w:b/>
+          <w:bCs/>
+        </w:rPr>
+        <w:t xml:space="preserve"> (</w:t>
+      </w:r>
+      <w:r>
+        <w:rPr>
+          <w:b/>
+          <w:bCs/>
+        </w:rPr>
+        <w:t>Combination of L1 &amp; L2</w:t>
+      </w:r>
+      <w:r>
+        <w:rPr>
+          <w:b/>
+          <w:bCs/>
+        </w:rPr>
+        <w:t>)</w:t>
+      </w:r>
+    </w:p>
+    <w:p>
+      <w:pPr>
+        <w:numPr>
+          <w:ilvl w:val="0"/>
+          <w:numId w:val="25"/>
+        </w:numPr>
+      </w:pPr>
+      <w:r>
+        <w:rPr>
+          <w:b/>
+          <w:bCs/>
+        </w:rPr>
+        <w:t>What it does:</w:t>
+      </w:r>
+      <w:r>
+        <w:t xml:space="preserve"> Combines the penalties of both Ridge (L2) and Lasso (L1). This is useful when you want the benefits of both approaches: feature selection (Lasso) and reduced multicollinearity (Ridge).</w:t>
+      </w:r>
+    </w:p>
+    <w:p>
+      <w:pPr>
+        <w:numPr>
+          <w:ilvl w:val="0"/>
+          <w:numId w:val="25"/>
+        </w:numPr>
+      </w:pPr>
+      <w:r>
+        <w:rPr>
+          <w:b/>
+          <w:bCs/>
+        </w:rPr>
+        <w:t>Formula:</w:t>
+      </w:r>
+      <w:r>
+        <w:br/>
+        <w:t>Loss=MSE+α</w:t>
+      </w:r>
+      <w:proofErr w:type="spellStart"/>
+      <w:r>
+        <w:t>λ∑i</w:t>
+      </w:r>
+      <w:proofErr w:type="spellEnd"/>
+      <w:r>
+        <w:t>=1n</w:t>
+      </w:r>
+      <w:r>
+        <w:rPr>
+          <w:rFonts w:ascii="Cambria Math" w:hAnsi="Cambria Math" w:cs="Cambria Math"/>
+        </w:rPr>
+        <w:t>∣</w:t>
+      </w:r>
+      <w:r>
+        <w:rPr>
+          <w:rFonts w:ascii="Calibri" w:hAnsi="Calibri" w:cs="Calibri"/>
+        </w:rPr>
+        <w:t>β</w:t>
+      </w:r>
+      <w:proofErr w:type="spellStart"/>
+      <w:r>
+        <w:t>i</w:t>
+      </w:r>
+      <w:proofErr w:type="spellEnd"/>
+      <w:r>
+        <w:rPr>
+          <w:rFonts w:ascii="Cambria Math" w:hAnsi="Cambria Math" w:cs="Cambria Math"/>
+        </w:rPr>
+        <w:t>∣</w:t>
+      </w:r>
+      <w:r>
+        <w:t>+(1</w:t>
+      </w:r>
+      <w:r>
+        <w:rPr>
+          <w:rFonts w:ascii="Calibri" w:hAnsi="Calibri" w:cs="Calibri"/>
+        </w:rPr>
+        <w:t>−α</w:t>
+      </w:r>
+      <w:r>
+        <w:t>)</w:t>
+      </w:r>
+      <w:proofErr w:type="spellStart"/>
+      <w:r>
+        <w:rPr>
+          <w:rFonts w:ascii="Calibri" w:hAnsi="Calibri" w:cs="Calibri"/>
+        </w:rPr>
+        <w:t>λ∑</w:t>
+      </w:r>
+      <w:r>
+        <w:t>i</w:t>
+      </w:r>
+      <w:proofErr w:type="spellEnd"/>
+      <w:r>
+        <w:t>=1n</w:t>
+      </w:r>
+      <w:r>
+        <w:rPr>
+          <w:rFonts w:ascii="Calibri" w:hAnsi="Calibri" w:cs="Calibri"/>
+        </w:rPr>
+        <w:t>β</w:t>
+      </w:r>
+      <w:r>
+        <w:t>i2Loss = \text{MSE} + \alpha \lambda \sum_{</w:t>
+      </w:r>
+      <w:proofErr w:type="spellStart"/>
+      <w:r>
+        <w:t>i</w:t>
+      </w:r>
+      <w:proofErr w:type="spellEnd"/>
+      <w:r>
+        <w:t>=1}^n |\</w:t>
+      </w:r>
+      <w:proofErr w:type="spellStart"/>
+      <w:r>
+        <w:t>beta_i</w:t>
+      </w:r>
+      <w:proofErr w:type="spellEnd"/>
+      <w:r>
+        <w:t>| + (1 - \alpha) \lambda \sum_{</w:t>
+      </w:r>
+      <w:proofErr w:type="spellStart"/>
+      <w:r>
+        <w:t>i</w:t>
+      </w:r>
+      <w:proofErr w:type="spellEnd"/>
+      <w:r>
+        <w:t>=1}^n \beta_i^2Loss=MSE+α</w:t>
+      </w:r>
+      <w:proofErr w:type="spellStart"/>
+      <w:r>
+        <w:t>λ∑i</w:t>
+      </w:r>
+      <w:proofErr w:type="spellEnd"/>
+      <w:r>
+        <w:t>=1n​</w:t>
+      </w:r>
+      <w:r>
+        <w:rPr>
+          <w:rFonts w:ascii="Cambria Math" w:hAnsi="Cambria Math" w:cs="Cambria Math"/>
+        </w:rPr>
+        <w:t>∣</w:t>
+      </w:r>
+      <w:r>
+        <w:rPr>
+          <w:rFonts w:ascii="Calibri" w:hAnsi="Calibri" w:cs="Calibri"/>
+        </w:rPr>
+        <w:t>β</w:t>
+      </w:r>
+      <w:proofErr w:type="spellStart"/>
+      <w:r>
+        <w:t>i</w:t>
+      </w:r>
+      <w:proofErr w:type="spellEnd"/>
+      <w:r>
+        <w:t>​</w:t>
+      </w:r>
+      <w:r>
+        <w:rPr>
+          <w:rFonts w:ascii="Cambria Math" w:hAnsi="Cambria Math" w:cs="Cambria Math"/>
+        </w:rPr>
+        <w:t>∣</w:t>
+      </w:r>
+      <w:r>
+        <w:t>+(1−α)</w:t>
+      </w:r>
+      <w:proofErr w:type="spellStart"/>
+      <w:r>
+        <w:t>λ∑i</w:t>
+      </w:r>
+      <w:proofErr w:type="spellEnd"/>
+      <w:r>
+        <w:t>=1n​βi2​</w:t>
+      </w:r>
+      <w:r>
+        <w:br/>
+        <w:t>α\alphaα: Balances the contribution of L1 and L2 regularization.</w:t>
+      </w:r>
+    </w:p>
+    <w:p>
+      <w:pPr>
+        <w:numPr>
+          <w:ilvl w:val="0"/>
+          <w:numId w:val="25"/>
+        </w:numPr>
+      </w:pPr>
+      <w:r>
+        <w:rPr>
+          <w:b/>
+          <w:bCs/>
+        </w:rPr>
+        <w:t>Real-Life Example:</w:t>
+      </w:r>
+      <w:r>
+        <w:br/>
+        <w:t>Elastic Net is great for datasets with many correlated features (e.g., predicting stock prices where multiple features are interrelated). It selects relevant features (like Lasso) while controlling for multicollinearity (like Ridge).</w:t>
+      </w:r>
+    </w:p>
+    <w:p>
+      <w:pPr>
+        <w:ind w:left="720"/>
+      </w:pPr>
+    </w:p>
+    <w:p>
+      <w:pPr>
+        <w:rPr>
+          <w:b/>
+          <w:bCs/>
+        </w:rPr>
+      </w:pPr>
+      <w:r>
+        <w:rPr>
+          <w:b/>
+          <w:bCs/>
+        </w:rPr>
+        <w:t>Comparison with Real-Life Analogy</w:t>
+      </w:r>
+    </w:p>
+    <w:p>
+      <w:r>
+        <w:t>Think of these techniques as controlling how much attention you give to each feature:</w:t>
+      </w:r>
+    </w:p>
+    <w:p>
+      <w:r>
+        <w:rPr>
+          <w:b/>
+          <w:bCs/>
+        </w:rPr>
+        <w:t>Ridge</w:t>
+      </w:r>
+      <w:r>
+        <w:t>: Like gently turning down the volume on features that are too noisy but still important.</w:t>
+      </w:r>
+    </w:p>
+    <w:p>
+      <w:r>
+        <w:rPr>
+          <w:b/>
+          <w:bCs/>
+        </w:rPr>
+        <w:t>Lasso</w:t>
+      </w:r>
+      <w:r>
+        <w:t>: Like muting features that contribute nothing valuable.</w:t>
+      </w:r>
+    </w:p>
+    <w:p>
+      <w:r>
+        <w:rPr>
+          <w:b/>
+          <w:bCs/>
+        </w:rPr>
+        <w:t>Elastic Net</w:t>
+      </w:r>
+      <w:r>
+        <w:t>: Like combining the two approaches – lower the noise and completely remove irrelevant features if needed.</w:t>
       </w:r>
     </w:p>
     <w:p>
@@ -2126,6 +2990,155 @@
     </w:lvl>
   </w:abstractNum>
   <w:abstractNum w:abstractNumId="1" w15:restartNumberingAfterBreak="0">
+    <w:nsid w:val="10635CF1"/>
+    <w:multiLevelType w:val="multilevel"/>
+    <w:tmpl w:val="9990B8C0"/>
+    <w:lvl w:ilvl="0">
+      <w:start w:val="1"/>
+      <w:numFmt w:val="bullet"/>
+      <w:lvlText w:val=""/>
+      <w:lvlJc w:val="left"/>
+      <w:pPr>
+        <w:tabs>
+          <w:tab w:val="num" w:pos="720"/>
+        </w:tabs>
+        <w:ind w:left="720" w:hanging="360"/>
+      </w:pPr>
+      <w:rPr>
+        <w:rFonts w:ascii="Symbol" w:hAnsi="Symbol" w:hint="default"/>
+        <w:sz w:val="20"/>
+      </w:rPr>
+    </w:lvl>
+    <w:lvl w:ilvl="1" w:tentative="1">
+      <w:start w:val="1"/>
+      <w:numFmt w:val="bullet"/>
+      <w:lvlText w:val="o"/>
+      <w:lvlJc w:val="left"/>
+      <w:pPr>
+        <w:tabs>
+          <w:tab w:val="num" w:pos="1440"/>
+        </w:tabs>
+        <w:ind w:left="1440" w:hanging="360"/>
+      </w:pPr>
+      <w:rPr>
+        <w:rFonts w:ascii="Courier New" w:hAnsi="Courier New" w:hint="default"/>
+        <w:sz w:val="20"/>
+      </w:rPr>
+    </w:lvl>
+    <w:lvl w:ilvl="2" w:tentative="1">
+      <w:start w:val="1"/>
+      <w:numFmt w:val="bullet"/>
+      <w:lvlText w:val=""/>
+      <w:lvlJc w:val="left"/>
+      <w:pPr>
+        <w:tabs>
+          <w:tab w:val="num" w:pos="2160"/>
+        </w:tabs>
+        <w:ind w:left="2160" w:hanging="360"/>
+      </w:pPr>
+      <w:rPr>
+        <w:rFonts w:ascii="Wingdings" w:hAnsi="Wingdings" w:hint="default"/>
+        <w:sz w:val="20"/>
+      </w:rPr>
+    </w:lvl>
+    <w:lvl w:ilvl="3" w:tentative="1">
+      <w:start w:val="1"/>
+      <w:numFmt w:val="bullet"/>
+      <w:lvlText w:val=""/>
+      <w:lvlJc w:val="left"/>
+      <w:pPr>
+        <w:tabs>
+          <w:tab w:val="num" w:pos="2880"/>
+        </w:tabs>
+        <w:ind w:left="2880" w:hanging="360"/>
+      </w:pPr>
+      <w:rPr>
+        <w:rFonts w:ascii="Wingdings" w:hAnsi="Wingdings" w:hint="default"/>
+        <w:sz w:val="20"/>
+      </w:rPr>
+    </w:lvl>
+    <w:lvl w:ilvl="4" w:tentative="1">
+      <w:start w:val="1"/>
+      <w:numFmt w:val="bullet"/>
+      <w:lvlText w:val=""/>
+      <w:lvlJc w:val="left"/>
+      <w:pPr>
+        <w:tabs>
+          <w:tab w:val="num" w:pos="3600"/>
+        </w:tabs>
+        <w:ind w:left="3600" w:hanging="360"/>
+      </w:pPr>
+      <w:rPr>
+        <w:rFonts w:ascii="Wingdings" w:hAnsi="Wingdings" w:hint="default"/>
+        <w:sz w:val="20"/>
+      </w:rPr>
+    </w:lvl>
+    <w:lvl w:ilvl="5" w:tentative="1">
+      <w:start w:val="1"/>
+      <w:numFmt w:val="bullet"/>
+      <w:lvlText w:val=""/>
+      <w:lvlJc w:val="left"/>
+      <w:pPr>
+        <w:tabs>
+          <w:tab w:val="num" w:pos="4320"/>
+        </w:tabs>
+        <w:ind w:left="4320" w:hanging="360"/>
+      </w:pPr>
+      <w:rPr>
+        <w:rFonts w:ascii="Wingdings" w:hAnsi="Wingdings" w:hint="default"/>
+        <w:sz w:val="20"/>
+      </w:rPr>
+    </w:lvl>
+    <w:lvl w:ilvl="6" w:tentative="1">
+      <w:start w:val="1"/>
+      <w:numFmt w:val="bullet"/>
+      <w:lvlText w:val=""/>
+      <w:lvlJc w:val="left"/>
+      <w:pPr>
+        <w:tabs>
+          <w:tab w:val="num" w:pos="5040"/>
+        </w:tabs>
+        <w:ind w:left="5040" w:hanging="360"/>
+      </w:pPr>
+      <w:rPr>
+        <w:rFonts w:ascii="Wingdings" w:hAnsi="Wingdings" w:hint="default"/>
+        <w:sz w:val="20"/>
+      </w:rPr>
+    </w:lvl>
+    <w:lvl w:ilvl="7" w:tentative="1">
+      <w:start w:val="1"/>
+      <w:numFmt w:val="bullet"/>
+      <w:lvlText w:val=""/>
+      <w:lvlJc w:val="left"/>
+      <w:pPr>
+        <w:tabs>
+          <w:tab w:val="num" w:pos="5760"/>
+        </w:tabs>
+        <w:ind w:left="5760" w:hanging="360"/>
+      </w:pPr>
+      <w:rPr>
+        <w:rFonts w:ascii="Wingdings" w:hAnsi="Wingdings" w:hint="default"/>
+        <w:sz w:val="20"/>
+      </w:rPr>
+    </w:lvl>
+    <w:lvl w:ilvl="8" w:tentative="1">
+      <w:start w:val="1"/>
+      <w:numFmt w:val="bullet"/>
+      <w:lvlText w:val=""/>
+      <w:lvlJc w:val="left"/>
+      <w:pPr>
+        <w:tabs>
+          <w:tab w:val="num" w:pos="6480"/>
+        </w:tabs>
+        <w:ind w:left="6480" w:hanging="360"/>
+      </w:pPr>
+      <w:rPr>
+        <w:rFonts w:ascii="Wingdings" w:hAnsi="Wingdings" w:hint="default"/>
+        <w:sz w:val="20"/>
+      </w:rPr>
+    </w:lvl>
+  </w:abstractNum>
+  <w:abstractNum w:abstractNumId="2" w15:restartNumberingAfterBreak="0">
     <w:nsid w:val="11A52646"/>
     <w:multiLevelType w:val="multilevel"/>
     <w:tmpl w:val="0DB2A45C"/>
@@ -2274,7 +3287,156 @@
       </w:rPr>
     </w:lvl>
   </w:abstractNum>
-  <w:abstractNum w:abstractNumId="2" w15:restartNumberingAfterBreak="0">
+  <w:abstractNum w:abstractNumId="3" w15:restartNumberingAfterBreak="0">
+    <w:nsid w:val="233612AA"/>
+    <w:multiLevelType w:val="multilevel"/>
+    <w:tmpl w:val="53486E92"/>
+    <w:lvl w:ilvl="0">
+      <w:start w:val="1"/>
+      <w:numFmt w:val="bullet"/>
+      <w:lvlText w:val=""/>
+      <w:lvlJc w:val="left"/>
+      <w:pPr>
+        <w:tabs>
+          <w:tab w:val="num" w:pos="720"/>
+        </w:tabs>
+        <w:ind w:left="720" w:hanging="360"/>
+      </w:pPr>
+      <w:rPr>
+        <w:rFonts w:ascii="Symbol" w:hAnsi="Symbol" w:hint="default"/>
+        <w:sz w:val="20"/>
+      </w:rPr>
+    </w:lvl>
+    <w:lvl w:ilvl="1" w:tentative="1">
+      <w:start w:val="1"/>
+      <w:numFmt w:val="bullet"/>
+      <w:lvlText w:val="o"/>
+      <w:lvlJc w:val="left"/>
+      <w:pPr>
+        <w:tabs>
+          <w:tab w:val="num" w:pos="1440"/>
+        </w:tabs>
+        <w:ind w:left="1440" w:hanging="360"/>
+      </w:pPr>
+      <w:rPr>
+        <w:rFonts w:ascii="Courier New" w:hAnsi="Courier New" w:hint="default"/>
+        <w:sz w:val="20"/>
+      </w:rPr>
+    </w:lvl>
+    <w:lvl w:ilvl="2" w:tentative="1">
+      <w:start w:val="1"/>
+      <w:numFmt w:val="bullet"/>
+      <w:lvlText w:val=""/>
+      <w:lvlJc w:val="left"/>
+      <w:pPr>
+        <w:tabs>
+          <w:tab w:val="num" w:pos="2160"/>
+        </w:tabs>
+        <w:ind w:left="2160" w:hanging="360"/>
+      </w:pPr>
+      <w:rPr>
+        <w:rFonts w:ascii="Wingdings" w:hAnsi="Wingdings" w:hint="default"/>
+        <w:sz w:val="20"/>
+      </w:rPr>
+    </w:lvl>
+    <w:lvl w:ilvl="3" w:tentative="1">
+      <w:start w:val="1"/>
+      <w:numFmt w:val="bullet"/>
+      <w:lvlText w:val=""/>
+      <w:lvlJc w:val="left"/>
+      <w:pPr>
+        <w:tabs>
+          <w:tab w:val="num" w:pos="2880"/>
+        </w:tabs>
+        <w:ind w:left="2880" w:hanging="360"/>
+      </w:pPr>
+      <w:rPr>
+        <w:rFonts w:ascii="Wingdings" w:hAnsi="Wingdings" w:hint="default"/>
+        <w:sz w:val="20"/>
+      </w:rPr>
+    </w:lvl>
+    <w:lvl w:ilvl="4" w:tentative="1">
+      <w:start w:val="1"/>
+      <w:numFmt w:val="bullet"/>
+      <w:lvlText w:val=""/>
+      <w:lvlJc w:val="left"/>
+      <w:pPr>
+        <w:tabs>
+          <w:tab w:val="num" w:pos="3600"/>
+        </w:tabs>
+        <w:ind w:left="3600" w:hanging="360"/>
+      </w:pPr>
+      <w:rPr>
+        <w:rFonts w:ascii="Wingdings" w:hAnsi="Wingdings" w:hint="default"/>
+        <w:sz w:val="20"/>
+      </w:rPr>
+    </w:lvl>
+    <w:lvl w:ilvl="5" w:tentative="1">
+      <w:start w:val="1"/>
+      <w:numFmt w:val="bullet"/>
+      <w:lvlText w:val=""/>
+      <w:lvlJc w:val="left"/>
+      <w:pPr>
+        <w:tabs>
+          <w:tab w:val="num" w:pos="4320"/>
+        </w:tabs>
+        <w:ind w:left="4320" w:hanging="360"/>
+      </w:pPr>
+      <w:rPr>
+        <w:rFonts w:ascii="Wingdings" w:hAnsi="Wingdings" w:hint="default"/>
+        <w:sz w:val="20"/>
+      </w:rPr>
+    </w:lvl>
+    <w:lvl w:ilvl="6" w:tentative="1">
+      <w:start w:val="1"/>
+      <w:numFmt w:val="bullet"/>
+      <w:lvlText w:val=""/>
+      <w:lvlJc w:val="left"/>
+      <w:pPr>
+        <w:tabs>
+          <w:tab w:val="num" w:pos="5040"/>
+        </w:tabs>
+        <w:ind w:left="5040" w:hanging="360"/>
+      </w:pPr>
+      <w:rPr>
+        <w:rFonts w:ascii="Wingdings" w:hAnsi="Wingdings" w:hint="default"/>
+        <w:sz w:val="20"/>
+      </w:rPr>
+    </w:lvl>
+    <w:lvl w:ilvl="7" w:tentative="1">
+      <w:start w:val="1"/>
+      <w:numFmt w:val="bullet"/>
+      <w:lvlText w:val=""/>
+      <w:lvlJc w:val="left"/>
+      <w:pPr>
+        <w:tabs>
+          <w:tab w:val="num" w:pos="5760"/>
+        </w:tabs>
+        <w:ind w:left="5760" w:hanging="360"/>
+      </w:pPr>
+      <w:rPr>
+        <w:rFonts w:ascii="Wingdings" w:hAnsi="Wingdings" w:hint="default"/>
+        <w:sz w:val="20"/>
+      </w:rPr>
+    </w:lvl>
+    <w:lvl w:ilvl="8" w:tentative="1">
+      <w:start w:val="1"/>
+      <w:numFmt w:val="bullet"/>
+      <w:lvlText w:val=""/>
+      <w:lvlJc w:val="left"/>
+      <w:pPr>
+        <w:tabs>
+          <w:tab w:val="num" w:pos="6480"/>
+        </w:tabs>
+        <w:ind w:left="6480" w:hanging="360"/>
+      </w:pPr>
+      <w:rPr>
+        <w:rFonts w:ascii="Wingdings" w:hAnsi="Wingdings" w:hint="default"/>
+        <w:sz w:val="20"/>
+      </w:rPr>
+    </w:lvl>
+  </w:abstractNum>
+  <w:abstractNum w:abstractNumId="4" w15:restartNumberingAfterBreak="0">
     <w:nsid w:val="2A6479D9"/>
     <w:multiLevelType w:val="multilevel"/>
     <w:tmpl w:val="846237C6"/>
@@ -2423,7 +3585,7 @@
       </w:rPr>
     </w:lvl>
   </w:abstractNum>
-  <w:abstractNum w:abstractNumId="3" w15:restartNumberingAfterBreak="0">
+  <w:abstractNum w:abstractNumId="5" w15:restartNumberingAfterBreak="0">
     <w:nsid w:val="3FF27161"/>
     <w:multiLevelType w:val="multilevel"/>
     <w:tmpl w:val="D85E3D9C"/>
@@ -2572,7 +3734,7 @@
       </w:rPr>
     </w:lvl>
   </w:abstractNum>
-  <w:abstractNum w:abstractNumId="4" w15:restartNumberingAfterBreak="0">
+  <w:abstractNum w:abstractNumId="6" w15:restartNumberingAfterBreak="0">
     <w:nsid w:val="4F60680C"/>
     <w:multiLevelType w:val="multilevel"/>
     <w:tmpl w:val="A998D822"/>
@@ -2721,7 +3883,233 @@
       </w:rPr>
     </w:lvl>
   </w:abstractNum>
-  <w:abstractNum w:abstractNumId="5" w15:restartNumberingAfterBreak="0">
+  <w:abstractNum w:abstractNumId="7" w15:restartNumberingAfterBreak="0">
+    <w:nsid w:val="59CD4905"/>
+    <w:multiLevelType w:val="multilevel"/>
+    <w:tmpl w:val="116496BA"/>
+    <w:lvl w:ilvl="0">
+      <w:start w:val="1"/>
+      <w:numFmt w:val="decimal"/>
+      <w:lvlText w:val="%1."/>
+      <w:lvlJc w:val="left"/>
+      <w:pPr>
+        <w:tabs>
+          <w:tab w:val="num" w:pos="720"/>
+        </w:tabs>
+        <w:ind w:left="720" w:hanging="360"/>
+      </w:pPr>
+    </w:lvl>
+    <w:lvl w:ilvl="1" w:tentative="1">
+      <w:start w:val="1"/>
+      <w:numFmt w:val="decimal"/>
+      <w:lvlText w:val="%2."/>
+      <w:lvlJc w:val="left"/>
+      <w:pPr>
+        <w:tabs>
+          <w:tab w:val="num" w:pos="1440"/>
+        </w:tabs>
+        <w:ind w:left="1440" w:hanging="360"/>
+      </w:pPr>
+    </w:lvl>
+    <w:lvl w:ilvl="2" w:tentative="1">
+      <w:start w:val="1"/>
+      <w:numFmt w:val="decimal"/>
+      <w:lvlText w:val="%3."/>
+      <w:lvlJc w:val="left"/>
+      <w:pPr>
+        <w:tabs>
+          <w:tab w:val="num" w:pos="2160"/>
+        </w:tabs>
+        <w:ind w:left="2160" w:hanging="360"/>
+      </w:pPr>
+    </w:lvl>
+    <w:lvl w:ilvl="3" w:tentative="1">
+      <w:start w:val="1"/>
+      <w:numFmt w:val="decimal"/>
+      <w:lvlText w:val="%4."/>
+      <w:lvlJc w:val="left"/>
+      <w:pPr>
+        <w:tabs>
+          <w:tab w:val="num" w:pos="2880"/>
+        </w:tabs>
+        <w:ind w:left="2880" w:hanging="360"/>
+      </w:pPr>
+    </w:lvl>
+    <w:lvl w:ilvl="4" w:tentative="1">
+      <w:start w:val="1"/>
+      <w:numFmt w:val="decimal"/>
+      <w:lvlText w:val="%5."/>
+      <w:lvlJc w:val="left"/>
+      <w:pPr>
+        <w:tabs>
+          <w:tab w:val="num" w:pos="3600"/>
+        </w:tabs>
+        <w:ind w:left="3600" w:hanging="360"/>
+      </w:pPr>
+    </w:lvl>
+    <w:lvl w:ilvl="5" w:tentative="1">
+      <w:start w:val="1"/>
+      <w:numFmt w:val="decimal"/>
+      <w:lvlText w:val="%6."/>
+      <w:lvlJc w:val="left"/>
+      <w:pPr>
+        <w:tabs>
+          <w:tab w:val="num" w:pos="4320"/>
+        </w:tabs>
+        <w:ind w:left="4320" w:hanging="360"/>
+      </w:pPr>
+    </w:lvl>
+    <w:lvl w:ilvl="6" w:tentative="1">
+      <w:start w:val="1"/>
+      <w:numFmt w:val="decimal"/>
+      <w:lvlText w:val="%7."/>
+      <w:lvlJc w:val="left"/>
+      <w:pPr>
+        <w:tabs>
+          <w:tab w:val="num" w:pos="5040"/>
+        </w:tabs>
+        <w:ind w:left="5040" w:hanging="360"/>
+      </w:pPr>
+    </w:lvl>
+    <w:lvl w:ilvl="7" w:tentative="1">
+      <w:start w:val="1"/>
+      <w:numFmt w:val="decimal"/>
+      <w:lvlText w:val="%8."/>
+      <w:lvlJc w:val="left"/>
+      <w:pPr>
+        <w:tabs>
+          <w:tab w:val="num" w:pos="5760"/>
+        </w:tabs>
+        <w:ind w:left="5760" w:hanging="360"/>
+      </w:pPr>
+    </w:lvl>
+    <w:lvl w:ilvl="8" w:tentative="1">
+      <w:start w:val="1"/>
+      <w:numFmt w:val="decimal"/>
+      <w:lvlText w:val="%9."/>
+      <w:lvlJc w:val="left"/>
+      <w:pPr>
+        <w:tabs>
+          <w:tab w:val="num" w:pos="6480"/>
+        </w:tabs>
+        <w:ind w:left="6480" w:hanging="360"/>
+      </w:pPr>
+    </w:lvl>
+  </w:abstractNum>
+  <w:abstractNum w:abstractNumId="8" w15:restartNumberingAfterBreak="0">
+    <w:nsid w:val="5DAB3517"/>
+    <w:multiLevelType w:val="hybridMultilevel"/>
+    <w:tmpl w:val="E5E06F96"/>
+    <w:lvl w:ilvl="0" w:tplc="04090001">
+      <w:start w:val="1"/>
+      <w:numFmt w:val="bullet"/>
+      <w:lvlText w:val=""/>
+      <w:lvlJc w:val="left"/>
+      <w:pPr>
+        <w:ind w:left="720" w:hanging="360"/>
+      </w:pPr>
+      <w:rPr>
+        <w:rFonts w:ascii="Symbol" w:hAnsi="Symbol" w:hint="default"/>
+      </w:rPr>
+    </w:lvl>
+    <w:lvl w:ilvl="1" w:tplc="04090003" w:tentative="1">
+      <w:start w:val="1"/>
+      <w:numFmt w:val="bullet"/>
+      <w:lvlText w:val="o"/>
+      <w:lvlJc w:val="left"/>
+      <w:pPr>
+        <w:ind w:left="1440" w:hanging="360"/>
+      </w:pPr>
+      <w:rPr>
+        <w:rFonts w:ascii="Courier New" w:hAnsi="Courier New" w:cs="Courier New" w:hint="default"/>
+      </w:rPr>
+    </w:lvl>
+    <w:lvl w:ilvl="2" w:tplc="04090005" w:tentative="1">
+      <w:start w:val="1"/>
+      <w:numFmt w:val="bullet"/>
+      <w:lvlText w:val=""/>
+      <w:lvlJc w:val="left"/>
+      <w:pPr>
+        <w:ind w:left="2160" w:hanging="360"/>
+      </w:pPr>
+      <w:rPr>
+        <w:rFonts w:ascii="Wingdings" w:hAnsi="Wingdings" w:hint="default"/>
+      </w:rPr>
+    </w:lvl>
+    <w:lvl w:ilvl="3" w:tplc="04090001" w:tentative="1">
+      <w:start w:val="1"/>
+      <w:numFmt w:val="bullet"/>
+      <w:lvlText w:val=""/>
+      <w:lvlJc w:val="left"/>
+      <w:pPr>
+        <w:ind w:left="2880" w:hanging="360"/>
+      </w:pPr>
+      <w:rPr>
+        <w:rFonts w:ascii="Symbol" w:hAnsi="Symbol" w:hint="default"/>
+      </w:rPr>
+    </w:lvl>
+    <w:lvl w:ilvl="4" w:tplc="04090003" w:tentative="1">
+      <w:start w:val="1"/>
+      <w:numFmt w:val="bullet"/>
+      <w:lvlText w:val="o"/>
+      <w:lvlJc w:val="left"/>
+      <w:pPr>
+        <w:ind w:left="3600" w:hanging="360"/>
+      </w:pPr>
+      <w:rPr>
+        <w:rFonts w:ascii="Courier New" w:hAnsi="Courier New" w:cs="Courier New" w:hint="default"/>
+      </w:rPr>
+    </w:lvl>
+    <w:lvl w:ilvl="5" w:tplc="04090005" w:tentative="1">
+      <w:start w:val="1"/>
+      <w:numFmt w:val="bullet"/>
+      <w:lvlText w:val=""/>
+      <w:lvlJc w:val="left"/>
+      <w:pPr>
+        <w:ind w:left="4320" w:hanging="360"/>
+      </w:pPr>
+      <w:rPr>
+        <w:rFonts w:ascii="Wingdings" w:hAnsi="Wingdings" w:hint="default"/>
+      </w:rPr>
+    </w:lvl>
+    <w:lvl w:ilvl="6" w:tplc="04090001" w:tentative="1">
+      <w:start w:val="1"/>
+      <w:numFmt w:val="bullet"/>
+      <w:lvlText w:val=""/>
+      <w:lvlJc w:val="left"/>
+      <w:pPr>
+        <w:ind w:left="5040" w:hanging="360"/>
+      </w:pPr>
+      <w:rPr>
+        <w:rFonts w:ascii="Symbol" w:hAnsi="Symbol" w:hint="default"/>
+      </w:rPr>
+    </w:lvl>
+    <w:lvl w:ilvl="7" w:tplc="04090003" w:tentative="1">
+      <w:start w:val="1"/>
+      <w:numFmt w:val="bullet"/>
+      <w:lvlText w:val="o"/>
+      <w:lvlJc w:val="left"/>
+      <w:pPr>
+        <w:ind w:left="5760" w:hanging="360"/>
+      </w:pPr>
+      <w:rPr>
+        <w:rFonts w:ascii="Courier New" w:hAnsi="Courier New" w:cs="Courier New" w:hint="default"/>
+      </w:rPr>
+    </w:lvl>
+    <w:lvl w:ilvl="8" w:tplc="04090005" w:tentative="1">
+      <w:start w:val="1"/>
+      <w:numFmt w:val="bullet"/>
+      <w:lvlText w:val=""/>
+      <w:lvlJc w:val="left"/>
+      <w:pPr>
+        <w:ind w:left="6480" w:hanging="360"/>
+      </w:pPr>
+      <w:rPr>
+        <w:rFonts w:ascii="Wingdings" w:hAnsi="Wingdings" w:hint="default"/>
+      </w:rPr>
+    </w:lvl>
+  </w:abstractNum>
+  <w:abstractNum w:abstractNumId="9" w15:restartNumberingAfterBreak="0">
     <w:nsid w:val="63700E26"/>
     <w:multiLevelType w:val="multilevel"/>
     <w:tmpl w:val="0AB41394"/>
@@ -2870,7 +4258,156 @@
       </w:rPr>
     </w:lvl>
   </w:abstractNum>
-  <w:abstractNum w:abstractNumId="6" w15:restartNumberingAfterBreak="0">
+  <w:abstractNum w:abstractNumId="10" w15:restartNumberingAfterBreak="0">
+    <w:nsid w:val="7CBA4809"/>
+    <w:multiLevelType w:val="multilevel"/>
+    <w:tmpl w:val="9A9273F8"/>
+    <w:lvl w:ilvl="0">
+      <w:start w:val="1"/>
+      <w:numFmt w:val="bullet"/>
+      <w:lvlText w:val=""/>
+      <w:lvlJc w:val="left"/>
+      <w:pPr>
+        <w:tabs>
+          <w:tab w:val="num" w:pos="720"/>
+        </w:tabs>
+        <w:ind w:left="720" w:hanging="360"/>
+      </w:pPr>
+      <w:rPr>
+        <w:rFonts w:ascii="Symbol" w:hAnsi="Symbol" w:hint="default"/>
+        <w:sz w:val="20"/>
+      </w:rPr>
+    </w:lvl>
+    <w:lvl w:ilvl="1" w:tentative="1">
+      <w:start w:val="1"/>
+      <w:numFmt w:val="bullet"/>
+      <w:lvlText w:val="o"/>
+      <w:lvlJc w:val="left"/>
+      <w:pPr>
+        <w:tabs>
+          <w:tab w:val="num" w:pos="1440"/>
+        </w:tabs>
+        <w:ind w:left="1440" w:hanging="360"/>
+      </w:pPr>
+      <w:rPr>
+        <w:rFonts w:ascii="Courier New" w:hAnsi="Courier New" w:hint="default"/>
+        <w:sz w:val="20"/>
+      </w:rPr>
+    </w:lvl>
+    <w:lvl w:ilvl="2" w:tentative="1">
+      <w:start w:val="1"/>
+      <w:numFmt w:val="bullet"/>
+      <w:lvlText w:val=""/>
+      <w:lvlJc w:val="left"/>
+      <w:pPr>
+        <w:tabs>
+          <w:tab w:val="num" w:pos="2160"/>
+        </w:tabs>
+        <w:ind w:left="2160" w:hanging="360"/>
+      </w:pPr>
+      <w:rPr>
+        <w:rFonts w:ascii="Wingdings" w:hAnsi="Wingdings" w:hint="default"/>
+        <w:sz w:val="20"/>
+      </w:rPr>
+    </w:lvl>
+    <w:lvl w:ilvl="3" w:tentative="1">
+      <w:start w:val="1"/>
+      <w:numFmt w:val="bullet"/>
+      <w:lvlText w:val=""/>
+      <w:lvlJc w:val="left"/>
+      <w:pPr>
+        <w:tabs>
+          <w:tab w:val="num" w:pos="2880"/>
+        </w:tabs>
+        <w:ind w:left="2880" w:hanging="360"/>
+      </w:pPr>
+      <w:rPr>
+        <w:rFonts w:ascii="Wingdings" w:hAnsi="Wingdings" w:hint="default"/>
+        <w:sz w:val="20"/>
+      </w:rPr>
+    </w:lvl>
+    <w:lvl w:ilvl="4" w:tentative="1">
+      <w:start w:val="1"/>
+      <w:numFmt w:val="bullet"/>
+      <w:lvlText w:val=""/>
+      <w:lvlJc w:val="left"/>
+      <w:pPr>
+        <w:tabs>
+          <w:tab w:val="num" w:pos="3600"/>
+        </w:tabs>
+        <w:ind w:left="3600" w:hanging="360"/>
+      </w:pPr>
+      <w:rPr>
+        <w:rFonts w:ascii="Wingdings" w:hAnsi="Wingdings" w:hint="default"/>
+        <w:sz w:val="20"/>
+      </w:rPr>
+    </w:lvl>
+    <w:lvl w:ilvl="5" w:tentative="1">
+      <w:start w:val="1"/>
+      <w:numFmt w:val="bullet"/>
+      <w:lvlText w:val=""/>
+      <w:lvlJc w:val="left"/>
+      <w:pPr>
+        <w:tabs>
+          <w:tab w:val="num" w:pos="4320"/>
+        </w:tabs>
+        <w:ind w:left="4320" w:hanging="360"/>
+      </w:pPr>
+      <w:rPr>
+        <w:rFonts w:ascii="Wingdings" w:hAnsi="Wingdings" w:hint="default"/>
+        <w:sz w:val="20"/>
+      </w:rPr>
+    </w:lvl>
+    <w:lvl w:ilvl="6" w:tentative="1">
+      <w:start w:val="1"/>
+      <w:numFmt w:val="bullet"/>
+      <w:lvlText w:val=""/>
+      <w:lvlJc w:val="left"/>
+      <w:pPr>
+        <w:tabs>
+          <w:tab w:val="num" w:pos="5040"/>
+        </w:tabs>
+        <w:ind w:left="5040" w:hanging="360"/>
+      </w:pPr>
+      <w:rPr>
+        <w:rFonts w:ascii="Wingdings" w:hAnsi="Wingdings" w:hint="default"/>
+        <w:sz w:val="20"/>
+      </w:rPr>
+    </w:lvl>
+    <w:lvl w:ilvl="7" w:tentative="1">
+      <w:start w:val="1"/>
+      <w:numFmt w:val="bullet"/>
+      <w:lvlText w:val=""/>
+      <w:lvlJc w:val="left"/>
+      <w:pPr>
+        <w:tabs>
+          <w:tab w:val="num" w:pos="5760"/>
+        </w:tabs>
+        <w:ind w:left="5760" w:hanging="360"/>
+      </w:pPr>
+      <w:rPr>
+        <w:rFonts w:ascii="Wingdings" w:hAnsi="Wingdings" w:hint="default"/>
+        <w:sz w:val="20"/>
+      </w:rPr>
+    </w:lvl>
+    <w:lvl w:ilvl="8" w:tentative="1">
+      <w:start w:val="1"/>
+      <w:numFmt w:val="bullet"/>
+      <w:lvlText w:val=""/>
+      <w:lvlJc w:val="left"/>
+      <w:pPr>
+        <w:tabs>
+          <w:tab w:val="num" w:pos="6480"/>
+        </w:tabs>
+        <w:ind w:left="6480" w:hanging="360"/>
+      </w:pPr>
+      <w:rPr>
+        <w:rFonts w:ascii="Wingdings" w:hAnsi="Wingdings" w:hint="default"/>
+        <w:sz w:val="20"/>
+      </w:rPr>
+    </w:lvl>
+  </w:abstractNum>
+  <w:abstractNum w:abstractNumId="11" w15:restartNumberingAfterBreak="0">
     <w:nsid w:val="7D796974"/>
     <w:multiLevelType w:val="multilevel"/>
     <w:tmpl w:val="C9A8CE28"/>
@@ -3020,79 +4557,79 @@
     </w:lvl>
   </w:abstractNum>
   <w:num w:numId="1" w16cid:durableId="410587031">
-    <w:abstractNumId w:val="3"/>
+    <w:abstractNumId w:val="5"/>
     <w:lvlOverride w:ilvl="0">
       <w:startOverride w:val="1"/>
     </w:lvlOverride>
   </w:num>
   <w:num w:numId="2" w16cid:durableId="1809398974">
-    <w:abstractNumId w:val="3"/>
+    <w:abstractNumId w:val="5"/>
     <w:lvlOverride w:ilvl="0">
       <w:startOverride w:val="2"/>
     </w:lvlOverride>
   </w:num>
   <w:num w:numId="3" w16cid:durableId="745029692">
-    <w:abstractNumId w:val="2"/>
+    <w:abstractNumId w:val="4"/>
     <w:lvlOverride w:ilvl="0">
       <w:startOverride w:val="1"/>
     </w:lvlOverride>
   </w:num>
   <w:num w:numId="4" w16cid:durableId="1339893232">
-    <w:abstractNumId w:val="2"/>
+    <w:abstractNumId w:val="4"/>
     <w:lvlOverride w:ilvl="0">
       <w:startOverride w:val="2"/>
     </w:lvlOverride>
   </w:num>
   <w:num w:numId="5" w16cid:durableId="503594541">
-    <w:abstractNumId w:val="2"/>
+    <w:abstractNumId w:val="4"/>
     <w:lvlOverride w:ilvl="0">
       <w:startOverride w:val="3"/>
     </w:lvlOverride>
   </w:num>
   <w:num w:numId="6" w16cid:durableId="2131438475">
-    <w:abstractNumId w:val="2"/>
+    <w:abstractNumId w:val="4"/>
     <w:lvlOverride w:ilvl="0">
       <w:startOverride w:val="4"/>
     </w:lvlOverride>
   </w:num>
   <w:num w:numId="7" w16cid:durableId="1658025820">
-    <w:abstractNumId w:val="4"/>
+    <w:abstractNumId w:val="6"/>
     <w:lvlOverride w:ilvl="0">
       <w:startOverride w:val="1"/>
     </w:lvlOverride>
   </w:num>
   <w:num w:numId="8" w16cid:durableId="1977492806">
-    <w:abstractNumId w:val="4"/>
+    <w:abstractNumId w:val="6"/>
     <w:lvlOverride w:ilvl="0">
       <w:startOverride w:val="2"/>
     </w:lvlOverride>
   </w:num>
   <w:num w:numId="9" w16cid:durableId="1822651325">
-    <w:abstractNumId w:val="4"/>
+    <w:abstractNumId w:val="6"/>
     <w:lvlOverride w:ilvl="0">
       <w:startOverride w:val="3"/>
     </w:lvlOverride>
   </w:num>
   <w:num w:numId="10" w16cid:durableId="1782799179">
-    <w:abstractNumId w:val="4"/>
+    <w:abstractNumId w:val="6"/>
     <w:lvlOverride w:ilvl="0">
       <w:startOverride w:val="4"/>
     </w:lvlOverride>
   </w:num>
   <w:num w:numId="11" w16cid:durableId="1336760637">
-    <w:abstractNumId w:val="5"/>
+    <w:abstractNumId w:val="9"/>
     <w:lvlOverride w:ilvl="0">
       <w:startOverride w:val="1"/>
     </w:lvlOverride>
   </w:num>
   <w:num w:numId="12" w16cid:durableId="957444186">
-    <w:abstractNumId w:val="5"/>
+    <w:abstractNumId w:val="9"/>
     <w:lvlOverride w:ilvl="0">
       <w:startOverride w:val="2"/>
     </w:lvlOverride>
   </w:num>
   <w:num w:numId="13" w16cid:durableId="126708819">
-    <w:abstractNumId w:val="5"/>
+    <w:abstractNumId w:val="9"/>
     <w:lvlOverride w:ilvl="0">
       <w:startOverride w:val="3"/>
     </w:lvlOverride>
@@ -3116,34 +4653,49 @@
     </w:lvlOverride>
   </w:num>
   <w:num w:numId="17" w16cid:durableId="1194922062">
-    <w:abstractNumId w:val="6"/>
+    <w:abstractNumId w:val="11"/>
     <w:lvlOverride w:ilvl="0">
       <w:startOverride w:val="1"/>
     </w:lvlOverride>
   </w:num>
   <w:num w:numId="18" w16cid:durableId="2075735244">
-    <w:abstractNumId w:val="6"/>
+    <w:abstractNumId w:val="11"/>
     <w:lvlOverride w:ilvl="0">
       <w:startOverride w:val="2"/>
     </w:lvlOverride>
   </w:num>
   <w:num w:numId="19" w16cid:durableId="1669140819">
-    <w:abstractNumId w:val="1"/>
+    <w:abstractNumId w:val="2"/>
     <w:lvlOverride w:ilvl="0">
       <w:startOverride w:val="1"/>
     </w:lvlOverride>
   </w:num>
   <w:num w:numId="20" w16cid:durableId="214317986">
-    <w:abstractNumId w:val="1"/>
+    <w:abstractNumId w:val="2"/>
     <w:lvlOverride w:ilvl="0">
       <w:startOverride w:val="2"/>
     </w:lvlOverride>
   </w:num>
   <w:num w:numId="21" w16cid:durableId="478964012">
-    <w:abstractNumId w:val="1"/>
+    <w:abstractNumId w:val="2"/>
     <w:lvlOverride w:ilvl="0">
       <w:startOverride w:val="3"/>
     </w:lvlOverride>
+  </w:num>
+  <w:num w:numId="22" w16cid:durableId="801116304">
+    <w:abstractNumId w:val="3"/>
+  </w:num>
+  <w:num w:numId="23" w16cid:durableId="881206982">
+    <w:abstractNumId w:val="10"/>
+  </w:num>
+  <w:num w:numId="24" w16cid:durableId="15008126">
+    <w:abstractNumId w:val="8"/>
+  </w:num>
+  <w:num w:numId="25" w16cid:durableId="363487610">
+    <w:abstractNumId w:val="1"/>
+  </w:num>
+  <w:num w:numId="26" w16cid:durableId="2133748329">
+    <w:abstractNumId w:val="7"/>
   </w:num>
 </w:numbering>
 </file>
@@ -3598,7 +5150,6 @@
     <w:next w:val="Normal"/>
     <w:link w:val="Heading3Char"/>
     <w:uiPriority w:val="9"/>
-    <w:semiHidden/>
     <w:unhideWhenUsed/>
     <w:qFormat/>
     <w:rsid w:val="00F60023"/>
@@ -3804,7 +5355,6 @@
     <w:basedOn w:val="DefaultParagraphFont"/>
     <w:link w:val="Heading3"/>
     <w:uiPriority w:val="9"/>
-    <w:semiHidden/>
     <w:rsid w:val="00F60023"/>
     <w:rPr>
       <w:rFonts w:eastAsiaTheme="majorEastAsia" w:cstheme="majorBidi"/>
@@ -4095,6 +5645,47 @@
       <w:color w:val="605E5C"/>
       <w:shd w:val="clear" w:color="auto" w:fill="E1DFDD"/>
     </w:rPr>
+  </w:style>
+  <w:style w:type="character" w:styleId="Strong">
+    <w:name w:val="Strong"/>
+    <w:basedOn w:val="DefaultParagraphFont"/>
+    <w:uiPriority w:val="22"/>
+    <w:qFormat/>
+    <w:rsid w:val="00F74B8C"/>
+    <w:rPr>
+      <w:b/>
+      <w:bCs/>
+    </w:rPr>
+  </w:style>
+  <w:style w:type="character" w:customStyle="1" w:styleId="katex-mathml">
+    <w:name w:val="katex-mathml"/>
+    <w:basedOn w:val="DefaultParagraphFont"/>
+    <w:rsid w:val="00F74B8C"/>
+  </w:style>
+  <w:style w:type="character" w:customStyle="1" w:styleId="mord">
+    <w:name w:val="mord"/>
+    <w:basedOn w:val="DefaultParagraphFont"/>
+    <w:rsid w:val="00F74B8C"/>
+  </w:style>
+  <w:style w:type="character" w:customStyle="1" w:styleId="mrel">
+    <w:name w:val="mrel"/>
+    <w:basedOn w:val="DefaultParagraphFont"/>
+    <w:rsid w:val="00F74B8C"/>
+  </w:style>
+  <w:style w:type="character" w:customStyle="1" w:styleId="mbin">
+    <w:name w:val="mbin"/>
+    <w:basedOn w:val="DefaultParagraphFont"/>
+    <w:rsid w:val="00F74B8C"/>
+  </w:style>
+  <w:style w:type="character" w:customStyle="1" w:styleId="mop">
+    <w:name w:val="mop"/>
+    <w:basedOn w:val="DefaultParagraphFont"/>
+    <w:rsid w:val="00F74B8C"/>
+  </w:style>
+  <w:style w:type="character" w:customStyle="1" w:styleId="vlist-s">
+    <w:name w:val="vlist-s"/>
+    <w:basedOn w:val="DefaultParagraphFont"/>
+    <w:rsid w:val="00F74B8C"/>
   </w:style>
 </w:styles>
 </file>

</xml_diff>